<commit_message>
update page gdChinh.jsp gdChiTiet.jsp
</commit_message>
<xml_diff>
--- a/LTW.docx
+++ b/LTW.docx
@@ -9,6 +9,9 @@
           <w:ilvl w:val="0"/>
           <w:numId w:val="15"/>
         </w:numPr>
+        <w:rPr>
+          <w:lang w:val="vi-VN"/>
+        </w:rPr>
       </w:pPr>
       <w:r>
         <w:t>Giao</w:t>
@@ -31,8 +34,241 @@
         <w:pStyle w:val="ListParagraph"/>
         <w:numPr>
           <w:ilvl w:val="0"/>
+          <w:numId w:val="21"/>
+        </w:numPr>
+        <w:spacing w:after="0"/>
+        <w:rPr>
+          <w:b/>
+          <w:bCs/>
+          <w:lang w:val="vi-VN"/>
+        </w:rPr>
+      </w:pPr>
+      <w:r>
+        <w:rPr>
+          <w:b/>
+          <w:bCs/>
+        </w:rPr>
+        <w:t>Khachhang</w:t>
+      </w:r>
+    </w:p>
+    <w:p>
+      <w:pPr>
+        <w:numPr>
+          <w:ilvl w:val="0"/>
           <w:numId w:val="1"/>
         </w:numPr>
+        <w:spacing w:after="0"/>
+        <w:rPr>
+          <w:lang w:val="vi-VN"/>
+        </w:rPr>
+      </w:pPr>
+      <w:r>
+        <w:rPr>
+          <w:lang w:val="vi-VN"/>
+        </w:rPr>
+        <w:t>Trang GDLogin.jsp:</w:t>
+      </w:r>
+    </w:p>
+    <w:p>
+      <w:pPr>
+        <w:numPr>
+          <w:ilvl w:val="0"/>
+          <w:numId w:val="9"/>
+        </w:numPr>
+        <w:spacing w:after="0"/>
+        <w:rPr>
+          <w:lang w:val="vi-VN"/>
+        </w:rPr>
+      </w:pPr>
+      <w:r>
+        <w:rPr>
+          <w:lang w:val="vi-VN"/>
+        </w:rPr>
+        <w:t>Form nhập username, password, click remember me.</w:t>
+      </w:r>
+    </w:p>
+    <w:p>
+      <w:pPr>
+        <w:numPr>
+          <w:ilvl w:val="0"/>
+          <w:numId w:val="9"/>
+        </w:numPr>
+        <w:spacing w:after="0"/>
+        <w:rPr>
+          <w:lang w:val="vi-VN"/>
+        </w:rPr>
+      </w:pPr>
+      <w:r>
+        <w:rPr>
+          <w:lang w:val="vi-VN"/>
+        </w:rPr>
+        <w:t>Nút submit login</w:t>
+      </w:r>
+    </w:p>
+    <w:p>
+      <w:pPr>
+        <w:numPr>
+          <w:ilvl w:val="0"/>
+          <w:numId w:val="9"/>
+        </w:numPr>
+        <w:spacing w:after="0"/>
+        <w:rPr>
+          <w:lang w:val="vi-VN"/>
+        </w:rPr>
+      </w:pPr>
+      <w:r>
+        <w:rPr>
+          <w:lang w:val="vi-VN"/>
+        </w:rPr>
+        <w:t>Nút Signup</w:t>
+      </w:r>
+    </w:p>
+    <w:p>
+      <w:pPr>
+        <w:numPr>
+          <w:ilvl w:val="0"/>
+          <w:numId w:val="1"/>
+        </w:numPr>
+        <w:spacing w:after="0"/>
+        <w:rPr>
+          <w:lang w:val="vi-VN"/>
+        </w:rPr>
+      </w:pPr>
+      <w:r>
+        <w:rPr>
+          <w:lang w:val="vi-VN"/>
+        </w:rPr>
+        <w:t>Trang GDSignup.jsp</w:t>
+      </w:r>
+    </w:p>
+    <w:p>
+      <w:pPr>
+        <w:numPr>
+          <w:ilvl w:val="0"/>
+          <w:numId w:val="10"/>
+        </w:numPr>
+        <w:spacing w:after="0"/>
+        <w:rPr>
+          <w:lang w:val="vi-VN"/>
+        </w:rPr>
+      </w:pPr>
+      <w:r>
+        <w:rPr>
+          <w:lang w:val="vi-VN"/>
+        </w:rPr>
+        <w:t xml:space="preserve">Form nhập username, password </w:t>
+      </w:r>
+    </w:p>
+    <w:p>
+      <w:pPr>
+        <w:numPr>
+          <w:ilvl w:val="0"/>
+          <w:numId w:val="10"/>
+        </w:numPr>
+        <w:spacing w:after="0"/>
+        <w:rPr>
+          <w:lang w:val="vi-VN"/>
+        </w:rPr>
+      </w:pPr>
+      <w:r>
+        <w:rPr>
+          <w:lang w:val="vi-VN"/>
+        </w:rPr>
+        <w:t>Nút submit sign up</w:t>
+      </w:r>
+    </w:p>
+    <w:p>
+      <w:pPr>
+        <w:numPr>
+          <w:ilvl w:val="0"/>
+          <w:numId w:val="1"/>
+        </w:numPr>
+        <w:spacing w:after="0"/>
+        <w:rPr>
+          <w:lang w:val="vi-VN"/>
+        </w:rPr>
+      </w:pPr>
+      <w:r>
+        <w:rPr>
+          <w:lang w:val="vi-VN"/>
+        </w:rPr>
+        <w:t>Trang GDChiTietUser.jsp</w:t>
+      </w:r>
+    </w:p>
+    <w:p>
+      <w:pPr>
+        <w:numPr>
+          <w:ilvl w:val="0"/>
+          <w:numId w:val="19"/>
+        </w:numPr>
+        <w:spacing w:after="0"/>
+        <w:rPr>
+          <w:lang w:val="vi-VN"/>
+        </w:rPr>
+      </w:pPr>
+      <w:r>
+        <w:rPr>
+          <w:lang w:val="vi-VN"/>
+        </w:rPr>
+        <w:t>Hiện thông tin chi tiết người dùng: Họ tên, số điện thoại, email, địa chỉ.</w:t>
+      </w:r>
+    </w:p>
+    <w:p>
+      <w:pPr>
+        <w:numPr>
+          <w:ilvl w:val="0"/>
+          <w:numId w:val="19"/>
+        </w:numPr>
+        <w:spacing w:after="0"/>
+        <w:rPr>
+          <w:lang w:val="vi-VN"/>
+        </w:rPr>
+      </w:pPr>
+      <w:r>
+        <w:rPr>
+          <w:lang w:val="vi-VN"/>
+        </w:rPr>
+        <w:t>Nút update thông tin người dùng (GDUpdateUser.jsp optional)</w:t>
+      </w:r>
+    </w:p>
+    <w:p>
+      <w:pPr>
+        <w:spacing w:after="0"/>
+        <w:ind w:left="360"/>
+        <w:rPr>
+          <w:lang w:val="vi-VN"/>
+        </w:rPr>
+      </w:pPr>
+    </w:p>
+    <w:p>
+      <w:pPr>
+        <w:pStyle w:val="ListParagraph"/>
+        <w:numPr>
+          <w:ilvl w:val="0"/>
+          <w:numId w:val="21"/>
+        </w:numPr>
+        <w:spacing w:after="0"/>
+        <w:rPr>
+          <w:b/>
+          <w:bCs/>
+          <w:lang w:val="vi-VN"/>
+        </w:rPr>
+      </w:pPr>
+      <w:r>
+        <w:rPr>
+          <w:b/>
+          <w:bCs/>
+        </w:rPr>
+        <w:t>Nguoidung</w:t>
+      </w:r>
+    </w:p>
+    <w:p>
+      <w:pPr>
+        <w:numPr>
+          <w:ilvl w:val="0"/>
+          <w:numId w:val="23"/>
+        </w:numPr>
+        <w:spacing w:after="0"/>
         <w:rPr>
           <w:lang w:val="vi-VN"/>
         </w:rPr>
@@ -49,20 +285,83 @@
     </w:p>
     <w:p>
       <w:pPr>
+        <w:numPr>
+          <w:ilvl w:val="0"/>
+          <w:numId w:val="2"/>
+        </w:numPr>
+        <w:spacing w:after="0"/>
+        <w:rPr>
+          <w:lang w:val="vi-VN"/>
+        </w:rPr>
+      </w:pPr>
+      <w:r>
+        <w:rPr>
+          <w:lang w:val="vi-VN"/>
+        </w:rPr>
+        <w:t>Nút login, sign up (thuộc header)</w:t>
+      </w:r>
+    </w:p>
+    <w:p>
+      <w:pPr>
+        <w:numPr>
+          <w:ilvl w:val="0"/>
+          <w:numId w:val="2"/>
+        </w:numPr>
+        <w:spacing w:after="0"/>
+        <w:rPr>
+          <w:lang w:val="vi-VN"/>
+        </w:rPr>
+      </w:pPr>
+      <w:r>
+        <w:rPr>
+          <w:lang w:val="vi-VN"/>
+        </w:rPr>
+        <w:t xml:space="preserve">Các sản phẩm mới, </w:t>
+      </w:r>
+    </w:p>
+    <w:p>
+      <w:pPr>
+        <w:numPr>
+          <w:ilvl w:val="0"/>
+          <w:numId w:val="2"/>
+        </w:numPr>
+        <w:spacing w:after="0"/>
+        <w:rPr>
+          <w:lang w:val="vi-VN"/>
+        </w:rPr>
+      </w:pPr>
+      <w:r>
+        <w:rPr>
+          <w:lang w:val="vi-VN"/>
+        </w:rPr>
+        <w:t>Banner sale, quảng cáo….</w:t>
+      </w:r>
+    </w:p>
+    <w:p>
+      <w:pPr>
+        <w:spacing w:after="0"/>
+        <w:rPr>
+          <w:lang w:val="vi-VN"/>
+        </w:rPr>
+      </w:pPr>
+    </w:p>
+    <w:p>
+      <w:pPr>
         <w:pStyle w:val="ListParagraph"/>
         <w:numPr>
           <w:ilvl w:val="0"/>
-          <w:numId w:val="2"/>
-        </w:numPr>
-        <w:rPr>
-          <w:lang w:val="vi-VN"/>
-        </w:rPr>
-      </w:pPr>
-      <w:r>
-        <w:rPr>
-          <w:lang w:val="vi-VN"/>
-        </w:rPr>
-        <w:t>Nút login, sign up (thuộc header)</w:t>
+          <w:numId w:val="23"/>
+        </w:numPr>
+        <w:spacing w:after="0"/>
+        <w:rPr>
+          <w:lang w:val="vi-VN"/>
+        </w:rPr>
+      </w:pPr>
+      <w:r>
+        <w:rPr>
+          <w:lang w:val="vi-VN"/>
+        </w:rPr>
+        <w:t>Trang GDChinhSp.jsp</w:t>
       </w:r>
     </w:p>
     <w:p>
@@ -70,17 +369,24 @@
         <w:pStyle w:val="ListParagraph"/>
         <w:numPr>
           <w:ilvl w:val="0"/>
-          <w:numId w:val="2"/>
-        </w:numPr>
-        <w:rPr>
-          <w:lang w:val="vi-VN"/>
-        </w:rPr>
-      </w:pPr>
-      <w:r>
-        <w:rPr>
-          <w:lang w:val="vi-VN"/>
-        </w:rPr>
-        <w:t xml:space="preserve">Các sản phẩm mới, </w:t>
+          <w:numId w:val="11"/>
+        </w:numPr>
+        <w:spacing w:after="0"/>
+        <w:rPr>
+          <w:lang w:val="vi-VN"/>
+        </w:rPr>
+      </w:pPr>
+      <w:r>
+        <w:rPr>
+          <w:lang w:val="vi-VN"/>
+        </w:rPr>
+        <w:t>Ô input để tìm kiếm sản phẩm theo tên, nút search</w:t>
+      </w:r>
+      <w:r>
+        <w:rPr>
+          <w:lang w:val="vi-VN"/>
+        </w:rPr>
+        <w:t xml:space="preserve"> (done)</w:t>
       </w:r>
     </w:p>
     <w:p>
@@ -88,17 +394,17 @@
         <w:pStyle w:val="ListParagraph"/>
         <w:numPr>
           <w:ilvl w:val="0"/>
-          <w:numId w:val="2"/>
-        </w:numPr>
-        <w:rPr>
-          <w:lang w:val="vi-VN"/>
-        </w:rPr>
-      </w:pPr>
-      <w:r>
-        <w:rPr>
-          <w:lang w:val="vi-VN"/>
-        </w:rPr>
-        <w:t>Banner sale, quảng cáo….</w:t>
+          <w:numId w:val="11"/>
+        </w:numPr>
+        <w:rPr>
+          <w:lang w:val="vi-VN"/>
+        </w:rPr>
+      </w:pPr>
+      <w:r>
+        <w:rPr>
+          <w:lang w:val="vi-VN"/>
+        </w:rPr>
+        <w:t>Các filter: theo category, theo brand, theo range giá tiền, theo số lượng bán, thoe ngày đăng.</w:t>
       </w:r>
     </w:p>
     <w:p>
@@ -106,17 +412,23 @@
         <w:pStyle w:val="ListParagraph"/>
         <w:numPr>
           <w:ilvl w:val="0"/>
-          <w:numId w:val="1"/>
-        </w:numPr>
-        <w:rPr>
-          <w:lang w:val="vi-VN"/>
-        </w:rPr>
-      </w:pPr>
-      <w:r>
-        <w:rPr>
-          <w:lang w:val="vi-VN"/>
-        </w:rPr>
-        <w:t>Trang GDLogin.jsp:</w:t>
+          <w:numId w:val="11"/>
+        </w:numPr>
+        <w:rPr>
+          <w:lang w:val="vi-VN"/>
+        </w:rPr>
+      </w:pPr>
+      <w:r>
+        <w:rPr>
+          <w:lang w:val="vi-VN"/>
+        </w:rPr>
+        <w:t>Danh sách sản phẩm</w:t>
+      </w:r>
+      <w:r>
+        <w:rPr>
+          <w:lang w:val="vi-VN"/>
+        </w:rPr>
+        <w:t xml:space="preserve"> (done)</w:t>
       </w:r>
     </w:p>
     <w:p>
@@ -124,17 +436,17 @@
         <w:pStyle w:val="ListParagraph"/>
         <w:numPr>
           <w:ilvl w:val="0"/>
-          <w:numId w:val="9"/>
-        </w:numPr>
-        <w:rPr>
-          <w:lang w:val="vi-VN"/>
-        </w:rPr>
-      </w:pPr>
-      <w:r>
-        <w:rPr>
-          <w:lang w:val="vi-VN"/>
-        </w:rPr>
-        <w:t>Form nhập username, password, click remember me.</w:t>
+          <w:numId w:val="11"/>
+        </w:numPr>
+        <w:rPr>
+          <w:lang w:val="vi-VN"/>
+        </w:rPr>
+      </w:pPr>
+      <w:r>
+        <w:rPr>
+          <w:lang w:val="vi-VN"/>
+        </w:rPr>
+        <w:t>Nút thêm vào giỏ hàng ở từng sản phẩm</w:t>
       </w:r>
     </w:p>
     <w:p>
@@ -142,17 +454,17 @@
         <w:pStyle w:val="ListParagraph"/>
         <w:numPr>
           <w:ilvl w:val="0"/>
-          <w:numId w:val="9"/>
-        </w:numPr>
-        <w:rPr>
-          <w:lang w:val="vi-VN"/>
-        </w:rPr>
-      </w:pPr>
-      <w:r>
-        <w:rPr>
-          <w:lang w:val="vi-VN"/>
-        </w:rPr>
-        <w:t>Nút submit login</w:t>
+          <w:numId w:val="11"/>
+        </w:numPr>
+        <w:rPr>
+          <w:lang w:val="vi-VN"/>
+        </w:rPr>
+      </w:pPr>
+      <w:r>
+        <w:rPr>
+          <w:lang w:val="vi-VN"/>
+        </w:rPr>
+        <w:t>Click vào sản phẩm nhảy sang trang GDChiTietSp.jsp</w:t>
       </w:r>
     </w:p>
     <w:p>
@@ -160,17 +472,17 @@
         <w:pStyle w:val="ListParagraph"/>
         <w:numPr>
           <w:ilvl w:val="0"/>
-          <w:numId w:val="9"/>
-        </w:numPr>
-        <w:rPr>
-          <w:lang w:val="vi-VN"/>
-        </w:rPr>
-      </w:pPr>
-      <w:r>
-        <w:rPr>
-          <w:lang w:val="vi-VN"/>
-        </w:rPr>
-        <w:t>Nút Signup</w:t>
+          <w:numId w:val="23"/>
+        </w:numPr>
+        <w:rPr>
+          <w:lang w:val="vi-VN"/>
+        </w:rPr>
+      </w:pPr>
+      <w:r>
+        <w:rPr>
+          <w:lang w:val="vi-VN"/>
+        </w:rPr>
+        <w:t>Trang GDChiTietSp.jsp</w:t>
       </w:r>
     </w:p>
     <w:p>
@@ -178,17 +490,17 @@
         <w:pStyle w:val="ListParagraph"/>
         <w:numPr>
           <w:ilvl w:val="0"/>
-          <w:numId w:val="1"/>
-        </w:numPr>
-        <w:rPr>
-          <w:lang w:val="vi-VN"/>
-        </w:rPr>
-      </w:pPr>
-      <w:r>
-        <w:rPr>
-          <w:lang w:val="vi-VN"/>
-        </w:rPr>
-        <w:t>Trang GDSignup.jsp</w:t>
+          <w:numId w:val="12"/>
+        </w:numPr>
+        <w:rPr>
+          <w:lang w:val="vi-VN"/>
+        </w:rPr>
+      </w:pPr>
+      <w:r>
+        <w:rPr>
+          <w:lang w:val="vi-VN"/>
+        </w:rPr>
+        <w:t>Chứa chi tiết thông tin sản phẩm: giá tiền, số lượng bán, số lượng tồn kho,….</w:t>
       </w:r>
     </w:p>
     <w:p>
@@ -196,17 +508,17 @@
         <w:pStyle w:val="ListParagraph"/>
         <w:numPr>
           <w:ilvl w:val="0"/>
-          <w:numId w:val="10"/>
-        </w:numPr>
-        <w:rPr>
-          <w:lang w:val="vi-VN"/>
-        </w:rPr>
-      </w:pPr>
-      <w:r>
-        <w:rPr>
-          <w:lang w:val="vi-VN"/>
-        </w:rPr>
-        <w:t xml:space="preserve">Form nhập username, password </w:t>
+          <w:numId w:val="12"/>
+        </w:numPr>
+        <w:rPr>
+          <w:lang w:val="vi-VN"/>
+        </w:rPr>
+      </w:pPr>
+      <w:r>
+        <w:rPr>
+          <w:lang w:val="vi-VN"/>
+        </w:rPr>
+        <w:t>Chứa feedback khách hàng</w:t>
       </w:r>
     </w:p>
     <w:p>
@@ -214,17 +526,17 @@
         <w:pStyle w:val="ListParagraph"/>
         <w:numPr>
           <w:ilvl w:val="0"/>
-          <w:numId w:val="10"/>
-        </w:numPr>
-        <w:rPr>
-          <w:lang w:val="vi-VN"/>
-        </w:rPr>
-      </w:pPr>
-      <w:r>
-        <w:rPr>
-          <w:lang w:val="vi-VN"/>
-        </w:rPr>
-        <w:t>Nút submit sign up</w:t>
+          <w:numId w:val="12"/>
+        </w:numPr>
+        <w:rPr>
+          <w:lang w:val="vi-VN"/>
+        </w:rPr>
+      </w:pPr>
+      <w:r>
+        <w:rPr>
+          <w:lang w:val="vi-VN"/>
+        </w:rPr>
+        <w:t>Ô input nhập feedback</w:t>
       </w:r>
     </w:p>
     <w:p>
@@ -232,35 +544,17 @@
         <w:pStyle w:val="ListParagraph"/>
         <w:numPr>
           <w:ilvl w:val="0"/>
-          <w:numId w:val="1"/>
-        </w:numPr>
-        <w:rPr>
-          <w:lang w:val="vi-VN"/>
-        </w:rPr>
-      </w:pPr>
-      <w:r>
-        <w:rPr>
-          <w:lang w:val="vi-VN"/>
-        </w:rPr>
-        <w:t xml:space="preserve">Trang </w:t>
-      </w:r>
-      <w:r>
-        <w:rPr>
-          <w:lang w:val="vi-VN"/>
-        </w:rPr>
-        <w:t>GDChiTietUser</w:t>
-      </w:r>
-      <w:r>
-        <w:rPr>
-          <w:lang w:val="vi-VN"/>
-        </w:rPr>
-        <w:t>.</w:t>
-      </w:r>
-      <w:r>
-        <w:rPr>
-          <w:lang w:val="vi-VN"/>
-        </w:rPr>
-        <w:t>jsp</w:t>
+          <w:numId w:val="23"/>
+        </w:numPr>
+        <w:rPr>
+          <w:lang w:val="vi-VN"/>
+        </w:rPr>
+      </w:pPr>
+      <w:r>
+        <w:rPr>
+          <w:lang w:val="vi-VN"/>
+        </w:rPr>
+        <w:t>Trang GDGioHang.jsp</w:t>
       </w:r>
     </w:p>
     <w:p>
@@ -268,17 +562,17 @@
         <w:pStyle w:val="ListParagraph"/>
         <w:numPr>
           <w:ilvl w:val="0"/>
-          <w:numId w:val="19"/>
-        </w:numPr>
-        <w:rPr>
-          <w:lang w:val="vi-VN"/>
-        </w:rPr>
-      </w:pPr>
-      <w:r>
-        <w:rPr>
-          <w:lang w:val="vi-VN"/>
-        </w:rPr>
-        <w:t>Hiện thông tin chi tiết người dùng: Họ tên, số điện thoại, email, địa chỉ.</w:t>
+          <w:numId w:val="13"/>
+        </w:numPr>
+        <w:rPr>
+          <w:lang w:val="vi-VN"/>
+        </w:rPr>
+      </w:pPr>
+      <w:r>
+        <w:rPr>
+          <w:lang w:val="vi-VN"/>
+        </w:rPr>
+        <w:t>Chứa danh sách sản phẩm được thêm vào giỏ hàng và số lượng</w:t>
       </w:r>
     </w:p>
     <w:p>
@@ -286,17 +580,17 @@
         <w:pStyle w:val="ListParagraph"/>
         <w:numPr>
           <w:ilvl w:val="0"/>
-          <w:numId w:val="19"/>
-        </w:numPr>
-        <w:rPr>
-          <w:lang w:val="vi-VN"/>
-        </w:rPr>
-      </w:pPr>
-      <w:r>
-        <w:rPr>
-          <w:lang w:val="vi-VN"/>
-        </w:rPr>
-        <w:t>Nút update thông tin người dùng (GDUpdateUser.jsp optional)</w:t>
+          <w:numId w:val="13"/>
+        </w:numPr>
+        <w:rPr>
+          <w:lang w:val="vi-VN"/>
+        </w:rPr>
+      </w:pPr>
+      <w:r>
+        <w:rPr>
+          <w:lang w:val="vi-VN"/>
+        </w:rPr>
+        <w:t>Tổng tiền phải thanh toán</w:t>
       </w:r>
     </w:p>
     <w:p>
@@ -304,17 +598,17 @@
         <w:pStyle w:val="ListParagraph"/>
         <w:numPr>
           <w:ilvl w:val="0"/>
-          <w:numId w:val="1"/>
-        </w:numPr>
-        <w:rPr>
-          <w:lang w:val="vi-VN"/>
-        </w:rPr>
-      </w:pPr>
-      <w:r>
-        <w:rPr>
-          <w:lang w:val="vi-VN"/>
-        </w:rPr>
-        <w:t>Trang GDChinhSp.jsp</w:t>
+          <w:numId w:val="13"/>
+        </w:numPr>
+        <w:rPr>
+          <w:lang w:val="vi-VN"/>
+        </w:rPr>
+      </w:pPr>
+      <w:r>
+        <w:rPr>
+          <w:lang w:val="vi-VN"/>
+        </w:rPr>
+        <w:t>Nút Đặt hàng</w:t>
       </w:r>
     </w:p>
     <w:p>
@@ -322,17 +616,17 @@
         <w:pStyle w:val="ListParagraph"/>
         <w:numPr>
           <w:ilvl w:val="0"/>
-          <w:numId w:val="11"/>
-        </w:numPr>
-        <w:rPr>
-          <w:lang w:val="vi-VN"/>
-        </w:rPr>
-      </w:pPr>
-      <w:r>
-        <w:rPr>
-          <w:lang w:val="vi-VN"/>
-        </w:rPr>
-        <w:t>Ô input để tìm kiếm sản phẩm theo tên, nút search</w:t>
+          <w:numId w:val="23"/>
+        </w:numPr>
+        <w:rPr>
+          <w:lang w:val="vi-VN"/>
+        </w:rPr>
+      </w:pPr>
+      <w:r>
+        <w:rPr>
+          <w:lang w:val="vi-VN"/>
+        </w:rPr>
+        <w:t>Trang GDDatHang.jsp</w:t>
       </w:r>
     </w:p>
     <w:p>
@@ -340,17 +634,18 @@
         <w:pStyle w:val="ListParagraph"/>
         <w:numPr>
           <w:ilvl w:val="0"/>
-          <w:numId w:val="11"/>
-        </w:numPr>
-        <w:rPr>
-          <w:lang w:val="vi-VN"/>
-        </w:rPr>
-      </w:pPr>
-      <w:r>
-        <w:rPr>
-          <w:lang w:val="vi-VN"/>
-        </w:rPr>
-        <w:t>Các filter: theo category, theo brand, theo range giá tiền, theo số lượng bán, thoe ngày đăng.</w:t>
+          <w:numId w:val="14"/>
+        </w:numPr>
+        <w:rPr>
+          <w:lang w:val="vi-VN"/>
+        </w:rPr>
+      </w:pPr>
+      <w:r>
+        <w:rPr>
+          <w:lang w:val="vi-VN"/>
+        </w:rPr>
+        <w:lastRenderedPageBreak/>
+        <w:t>Hiển thị lại danh sách mặt hàng, thông tin người mua, ô nhập địa chỉ,sdt</w:t>
       </w:r>
     </w:p>
     <w:p>
@@ -358,17 +653,17 @@
         <w:pStyle w:val="ListParagraph"/>
         <w:numPr>
           <w:ilvl w:val="0"/>
-          <w:numId w:val="11"/>
-        </w:numPr>
-        <w:rPr>
-          <w:lang w:val="vi-VN"/>
-        </w:rPr>
-      </w:pPr>
-      <w:r>
-        <w:rPr>
-          <w:lang w:val="vi-VN"/>
-        </w:rPr>
-        <w:t>Danh sách sản phẩm</w:t>
+          <w:numId w:val="14"/>
+        </w:numPr>
+        <w:rPr>
+          <w:lang w:val="vi-VN"/>
+        </w:rPr>
+      </w:pPr>
+      <w:r>
+        <w:rPr>
+          <w:lang w:val="vi-VN"/>
+        </w:rPr>
+        <w:t>Nút Xác nhận đặt hàng.</w:t>
       </w:r>
     </w:p>
     <w:p>
@@ -376,17 +671,20 @@
         <w:pStyle w:val="ListParagraph"/>
         <w:numPr>
           <w:ilvl w:val="0"/>
-          <w:numId w:val="11"/>
-        </w:numPr>
-        <w:rPr>
-          <w:lang w:val="vi-VN"/>
-        </w:rPr>
-      </w:pPr>
-      <w:r>
-        <w:rPr>
-          <w:lang w:val="vi-VN"/>
-        </w:rPr>
-        <w:t>Nút thêm vào giỏ hàng ở từng sản phẩm</w:t>
+          <w:numId w:val="21"/>
+        </w:numPr>
+        <w:rPr>
+          <w:b/>
+          <w:bCs/>
+          <w:lang w:val="vi-VN"/>
+        </w:rPr>
+      </w:pPr>
+      <w:r>
+        <w:rPr>
+          <w:b/>
+          <w:bCs/>
+        </w:rPr>
+        <w:t>Admin</w:t>
       </w:r>
     </w:p>
     <w:p>
@@ -394,17 +692,11 @@
         <w:pStyle w:val="ListParagraph"/>
         <w:numPr>
           <w:ilvl w:val="0"/>
-          <w:numId w:val="11"/>
-        </w:numPr>
-        <w:rPr>
-          <w:lang w:val="vi-VN"/>
-        </w:rPr>
-      </w:pPr>
-      <w:r>
-        <w:rPr>
-          <w:lang w:val="vi-VN"/>
-        </w:rPr>
-        <w:t>Click vào sản phẩm nhảy sang trang GDChiTietSp.jsp</w:t>
+          <w:numId w:val="22"/>
+        </w:numPr>
+      </w:pPr>
+      <w:r>
+        <w:t>Trang GDChinhQuanLy.jsp</w:t>
       </w:r>
     </w:p>
     <w:p>
@@ -412,17 +704,17 @@
         <w:pStyle w:val="ListParagraph"/>
         <w:numPr>
           <w:ilvl w:val="0"/>
-          <w:numId w:val="1"/>
-        </w:numPr>
-        <w:rPr>
-          <w:lang w:val="vi-VN"/>
-        </w:rPr>
-      </w:pPr>
-      <w:r>
-        <w:rPr>
-          <w:lang w:val="vi-VN"/>
-        </w:rPr>
-        <w:t>Trang GDChiTietSp.jsp</w:t>
+          <w:numId w:val="17"/>
+        </w:numPr>
+      </w:pPr>
+      <w:r>
+        <w:t>Có</w:t>
+      </w:r>
+      <w:r>
+        <w:rPr>
+          <w:lang w:val="vi-VN"/>
+        </w:rPr>
+        <w:t xml:space="preserve"> các nút Quản lý Người dùng, Quản lý Sản phẩm, Quản lý Brand, Quản Lý Feedback, Quản lý Feedback, Quản lý Đơn hàng.</w:t>
       </w:r>
     </w:p>
     <w:p>
@@ -430,17 +722,14 @@
         <w:pStyle w:val="ListParagraph"/>
         <w:numPr>
           <w:ilvl w:val="0"/>
-          <w:numId w:val="12"/>
-        </w:numPr>
-        <w:rPr>
-          <w:lang w:val="vi-VN"/>
-        </w:rPr>
-      </w:pPr>
-      <w:r>
-        <w:rPr>
-          <w:lang w:val="vi-VN"/>
-        </w:rPr>
-        <w:t>Chứa chi tiết thông tin sản phẩm: giá tiền, số lượng bán, số lượng tồn kho,….</w:t>
+          <w:numId w:val="17"/>
+        </w:numPr>
+      </w:pPr>
+      <w:r>
+        <w:rPr>
+          <w:lang w:val="vi-VN"/>
+        </w:rPr>
+        <w:t>Giao diện thống kê đơn hàng ( filter theo thời gian, theo Brand, theo Category,theo Product, theo User).</w:t>
       </w:r>
     </w:p>
     <w:p>
@@ -448,17 +737,11 @@
         <w:pStyle w:val="ListParagraph"/>
         <w:numPr>
           <w:ilvl w:val="0"/>
-          <w:numId w:val="12"/>
-        </w:numPr>
-        <w:rPr>
-          <w:lang w:val="vi-VN"/>
-        </w:rPr>
-      </w:pPr>
-      <w:r>
-        <w:rPr>
-          <w:lang w:val="vi-VN"/>
-        </w:rPr>
-        <w:t>Chứa feedback khách hàng</w:t>
+          <w:numId w:val="22"/>
+        </w:numPr>
+      </w:pPr>
+      <w:r>
+        <w:t>Trang GDQuanLyUser.jsp</w:t>
       </w:r>
     </w:p>
     <w:p>
@@ -466,17 +749,17 @@
         <w:pStyle w:val="ListParagraph"/>
         <w:numPr>
           <w:ilvl w:val="0"/>
-          <w:numId w:val="12"/>
-        </w:numPr>
-        <w:rPr>
-          <w:lang w:val="vi-VN"/>
-        </w:rPr>
-      </w:pPr>
-      <w:r>
-        <w:rPr>
-          <w:lang w:val="vi-VN"/>
-        </w:rPr>
-        <w:t>Ô input nhập feedback</w:t>
+          <w:numId w:val="18"/>
+        </w:numPr>
+      </w:pPr>
+      <w:r>
+        <w:t>Danh</w:t>
+      </w:r>
+      <w:r>
+        <w:rPr>
+          <w:lang w:val="vi-VN"/>
+        </w:rPr>
+        <w:t xml:space="preserve"> sách user, bên cạnh có các nút sửa, xóa user đó.</w:t>
       </w:r>
     </w:p>
     <w:p>
@@ -484,17 +767,20 @@
         <w:pStyle w:val="ListParagraph"/>
         <w:numPr>
           <w:ilvl w:val="0"/>
-          <w:numId w:val="1"/>
-        </w:numPr>
-        <w:rPr>
-          <w:lang w:val="vi-VN"/>
-        </w:rPr>
-      </w:pPr>
-      <w:r>
-        <w:rPr>
-          <w:lang w:val="vi-VN"/>
-        </w:rPr>
-        <w:t>Trang GDGioHang.jsp</w:t>
+          <w:numId w:val="18"/>
+        </w:numPr>
+      </w:pPr>
+      <w:r>
+        <w:rPr>
+          <w:lang w:val="vi-VN"/>
+        </w:rPr>
+        <w:t>Nút thêm user mới</w:t>
+      </w:r>
+      <w:r>
+        <w:rPr>
+          <w:lang w:val="vi-VN"/>
+        </w:rPr>
+        <w:t xml:space="preserve"> (GDAddUser.jsp)</w:t>
       </w:r>
     </w:p>
     <w:p>
@@ -502,17 +788,11 @@
         <w:pStyle w:val="ListParagraph"/>
         <w:numPr>
           <w:ilvl w:val="0"/>
-          <w:numId w:val="13"/>
-        </w:numPr>
-        <w:rPr>
-          <w:lang w:val="vi-VN"/>
-        </w:rPr>
-      </w:pPr>
-      <w:r>
-        <w:rPr>
-          <w:lang w:val="vi-VN"/>
-        </w:rPr>
-        <w:t>Chứa danh sách sản phẩm được thêm vào giỏ hàng và số lượng</w:t>
+          <w:numId w:val="21"/>
+        </w:numPr>
+      </w:pPr>
+      <w:r>
+        <w:t>Components</w:t>
       </w:r>
     </w:p>
     <w:p>
@@ -520,17 +800,11 @@
         <w:pStyle w:val="ListParagraph"/>
         <w:numPr>
           <w:ilvl w:val="0"/>
-          <w:numId w:val="13"/>
-        </w:numPr>
-        <w:rPr>
-          <w:lang w:val="vi-VN"/>
-        </w:rPr>
-      </w:pPr>
-      <w:r>
-        <w:rPr>
-          <w:lang w:val="vi-VN"/>
-        </w:rPr>
-        <w:t>Tổng tiền phải thanh toán</w:t>
+          <w:numId w:val="25"/>
+        </w:numPr>
+      </w:pPr>
+      <w:r>
+        <w:t>Header.jsp</w:t>
       </w:r>
     </w:p>
     <w:p>
@@ -538,17 +812,17 @@
         <w:pStyle w:val="ListParagraph"/>
         <w:numPr>
           <w:ilvl w:val="0"/>
-          <w:numId w:val="13"/>
-        </w:numPr>
-        <w:rPr>
-          <w:lang w:val="vi-VN"/>
-        </w:rPr>
-      </w:pPr>
-      <w:r>
-        <w:rPr>
-          <w:lang w:val="vi-VN"/>
-        </w:rPr>
-        <w:t>Nút Đặt hàng</w:t>
+          <w:numId w:val="26"/>
+        </w:numPr>
+      </w:pPr>
+      <w:r>
+        <w:t>Chứa</w:t>
+      </w:r>
+      <w:r>
+        <w:rPr>
+          <w:lang w:val="vi-VN"/>
+        </w:rPr>
+        <w:t xml:space="preserve"> Logo, navbar, login, sign up, logout button</w:t>
       </w:r>
     </w:p>
     <w:p>
@@ -556,17 +830,11 @@
         <w:pStyle w:val="ListParagraph"/>
         <w:numPr>
           <w:ilvl w:val="0"/>
-          <w:numId w:val="1"/>
-        </w:numPr>
-        <w:rPr>
-          <w:lang w:val="vi-VN"/>
-        </w:rPr>
-      </w:pPr>
-      <w:r>
-        <w:rPr>
-          <w:lang w:val="vi-VN"/>
-        </w:rPr>
-        <w:t>Trang GDDatHang.jsp</w:t>
+          <w:numId w:val="25"/>
+        </w:numPr>
+      </w:pPr>
+      <w:r>
+        <w:t>Footer.jsp</w:t>
       </w:r>
     </w:p>
     <w:p>
@@ -574,17 +842,38 @@
         <w:pStyle w:val="ListParagraph"/>
         <w:numPr>
           <w:ilvl w:val="0"/>
-          <w:numId w:val="14"/>
-        </w:numPr>
-        <w:rPr>
-          <w:lang w:val="vi-VN"/>
-        </w:rPr>
-      </w:pPr>
-      <w:r>
-        <w:rPr>
-          <w:lang w:val="vi-VN"/>
-        </w:rPr>
-        <w:t>Hiển thị lại danh sách mặt hàng, thông tin người mua, ô nhập địa chỉ,sdt</w:t>
+          <w:numId w:val="26"/>
+        </w:numPr>
+      </w:pPr>
+      <w:r>
+        <w:t>Chứa</w:t>
+      </w:r>
+      <w:r>
+        <w:rPr>
+          <w:lang w:val="vi-VN"/>
+        </w:rPr>
+        <w:t xml:space="preserve"> thông tin liên hệ, địa chỉ,…..</w:t>
+      </w:r>
+    </w:p>
+    <w:p>
+      <w:pPr>
+        <w:pStyle w:val="Heading1"/>
+        <w:numPr>
+          <w:ilvl w:val="0"/>
+          <w:numId w:val="15"/>
+        </w:numPr>
+        <w:rPr>
+          <w:lang w:val="vi-VN"/>
+        </w:rPr>
+      </w:pPr>
+      <w:r>
+        <w:t>Sourced</w:t>
+      </w:r>
+      <w:r>
+        <w:rPr>
+          <w:lang w:val="vi-VN"/>
+        </w:rPr>
+        <w:t xml:space="preserve"> Packed</w:t>
       </w:r>
     </w:p>
     <w:p>
@@ -592,17 +881,17 @@
         <w:pStyle w:val="ListParagraph"/>
         <w:numPr>
           <w:ilvl w:val="0"/>
-          <w:numId w:val="14"/>
-        </w:numPr>
-        <w:rPr>
-          <w:lang w:val="vi-VN"/>
-        </w:rPr>
-      </w:pPr>
-      <w:r>
-        <w:rPr>
-          <w:lang w:val="vi-VN"/>
-        </w:rPr>
-        <w:t>Nút Xác nhận đặt hàng.</w:t>
+          <w:numId w:val="20"/>
+        </w:numPr>
+        <w:rPr>
+          <w:lang w:val="vi-VN"/>
+        </w:rPr>
+      </w:pPr>
+      <w:r>
+        <w:rPr>
+          <w:lang w:val="vi-VN"/>
+        </w:rPr>
+        <w:t>Controller: chứa các Servlet để thao tác giữa view và dao.</w:t>
       </w:r>
     </w:p>
     <w:p>
@@ -610,17 +899,17 @@
         <w:pStyle w:val="ListParagraph"/>
         <w:numPr>
           <w:ilvl w:val="0"/>
-          <w:numId w:val="1"/>
-        </w:numPr>
-        <w:rPr>
-          <w:highlight w:val="yellow"/>
-        </w:rPr>
-      </w:pPr>
-      <w:r>
-        <w:rPr>
-          <w:highlight w:val="yellow"/>
-        </w:rPr>
-        <w:t>Trang GDChinhQuanLy.jsp</w:t>
+          <w:numId w:val="20"/>
+        </w:numPr>
+        <w:rPr>
+          <w:lang w:val="vi-VN"/>
+        </w:rPr>
+      </w:pPr>
+      <w:r>
+        <w:rPr>
+          <w:lang w:val="vi-VN"/>
+        </w:rPr>
+        <w:t>Dal : Chứa các DAO để thao tác với dữ liệu.</w:t>
       </w:r>
     </w:p>
     <w:p>
@@ -628,182 +917,35 @@
         <w:pStyle w:val="ListParagraph"/>
         <w:numPr>
           <w:ilvl w:val="0"/>
-          <w:numId w:val="17"/>
-        </w:numPr>
-      </w:pPr>
-      <w:r>
+          <w:numId w:val="20"/>
+        </w:numPr>
+        <w:rPr>
+          <w:lang w:val="vi-VN"/>
+        </w:rPr>
+      </w:pPr>
+      <w:r>
+        <w:rPr>
+          <w:lang w:val="vi-VN"/>
+        </w:rPr>
+        <w:t>Model: Chứa các model để đóng gói dữ liệu.</w:t>
+      </w:r>
+    </w:p>
+    <w:p>
+      <w:pPr>
+        <w:pStyle w:val="Heading1"/>
+        <w:numPr>
+          <w:ilvl w:val="0"/>
+          <w:numId w:val="15"/>
+        </w:numPr>
+        <w:rPr>
+          <w:lang w:val="vi-VN"/>
+        </w:rPr>
+      </w:pPr>
+      <w:r>
+        <w:rPr>
+          <w:lang w:val="vi-VN"/>
+        </w:rPr>
         <w:lastRenderedPageBreak/>
-        <w:t>Có</w:t>
-      </w:r>
-      <w:r>
-        <w:rPr>
-          <w:lang w:val="vi-VN"/>
-        </w:rPr>
-        <w:t xml:space="preserve"> các nút Quản lý Người dùng, Quản lý Sản phẩm, Quản lý Brand, Quản Lý Feedback, Quản lý Feedback, Quản lý Đơn hàng.</w:t>
-      </w:r>
-    </w:p>
-    <w:p>
-      <w:pPr>
-        <w:pStyle w:val="ListParagraph"/>
-        <w:numPr>
-          <w:ilvl w:val="0"/>
-          <w:numId w:val="17"/>
-        </w:numPr>
-      </w:pPr>
-      <w:r>
-        <w:rPr>
-          <w:lang w:val="vi-VN"/>
-        </w:rPr>
-        <w:t>Giao diện thống kê đơn hàng ( filter theo thời gian, theo Brand, theo Category,theo Product, theo User).</w:t>
-      </w:r>
-    </w:p>
-    <w:p>
-      <w:pPr>
-        <w:pStyle w:val="ListParagraph"/>
-        <w:numPr>
-          <w:ilvl w:val="0"/>
-          <w:numId w:val="1"/>
-        </w:numPr>
-        <w:rPr>
-          <w:highlight w:val="yellow"/>
-        </w:rPr>
-      </w:pPr>
-      <w:r>
-        <w:rPr>
-          <w:highlight w:val="yellow"/>
-        </w:rPr>
-        <w:t>Trang GDQuanLyUser.jsp</w:t>
-      </w:r>
-    </w:p>
-    <w:p>
-      <w:pPr>
-        <w:pStyle w:val="ListParagraph"/>
-        <w:numPr>
-          <w:ilvl w:val="0"/>
-          <w:numId w:val="18"/>
-        </w:numPr>
-      </w:pPr>
-      <w:r>
-        <w:t>Danh</w:t>
-      </w:r>
-      <w:r>
-        <w:rPr>
-          <w:lang w:val="vi-VN"/>
-        </w:rPr>
-        <w:t xml:space="preserve"> sách user, bên cạnh có các nút sửa, xóa user đó.</w:t>
-      </w:r>
-    </w:p>
-    <w:p>
-      <w:pPr>
-        <w:pStyle w:val="ListParagraph"/>
-        <w:numPr>
-          <w:ilvl w:val="0"/>
-          <w:numId w:val="18"/>
-        </w:numPr>
-      </w:pPr>
-      <w:r>
-        <w:rPr>
-          <w:lang w:val="vi-VN"/>
-        </w:rPr>
-        <w:t>Nút thêm user mới</w:t>
-      </w:r>
-      <w:r>
-        <w:rPr>
-          <w:lang w:val="vi-VN"/>
-        </w:rPr>
-        <w:t xml:space="preserve"> (GDAddUser.jsp)</w:t>
-      </w:r>
-    </w:p>
-    <w:p>
-      <w:pPr>
-        <w:pStyle w:val="Heading1"/>
-        <w:numPr>
-          <w:ilvl w:val="0"/>
-          <w:numId w:val="15"/>
-        </w:numPr>
-        <w:rPr>
-          <w:lang w:val="vi-VN"/>
-        </w:rPr>
-      </w:pPr>
-      <w:r>
-        <w:t>Sourced</w:t>
-      </w:r>
-      <w:r>
-        <w:rPr>
-          <w:lang w:val="vi-VN"/>
-        </w:rPr>
-        <w:t xml:space="preserve"> Packed</w:t>
-      </w:r>
-    </w:p>
-    <w:p>
-      <w:pPr>
-        <w:pStyle w:val="ListParagraph"/>
-        <w:numPr>
-          <w:ilvl w:val="0"/>
-          <w:numId w:val="20"/>
-        </w:numPr>
-        <w:rPr>
-          <w:lang w:val="vi-VN"/>
-        </w:rPr>
-      </w:pPr>
-      <w:r>
-        <w:rPr>
-          <w:lang w:val="vi-VN"/>
-        </w:rPr>
-        <w:t>Controller: chứa các Servlet để thao tác giữa view và dao.</w:t>
-      </w:r>
-    </w:p>
-    <w:p>
-      <w:pPr>
-        <w:pStyle w:val="ListParagraph"/>
-        <w:numPr>
-          <w:ilvl w:val="0"/>
-          <w:numId w:val="20"/>
-        </w:numPr>
-        <w:rPr>
-          <w:lang w:val="vi-VN"/>
-        </w:rPr>
-      </w:pPr>
-      <w:r>
-        <w:rPr>
-          <w:lang w:val="vi-VN"/>
-        </w:rPr>
-        <w:t>Dal : Chứa các DAO để thao tác với dữ liệu.</w:t>
-      </w:r>
-    </w:p>
-    <w:p>
-      <w:pPr>
-        <w:pStyle w:val="ListParagraph"/>
-        <w:numPr>
-          <w:ilvl w:val="0"/>
-          <w:numId w:val="20"/>
-        </w:numPr>
-        <w:rPr>
-          <w:lang w:val="vi-VN"/>
-        </w:rPr>
-      </w:pPr>
-      <w:r>
-        <w:rPr>
-          <w:lang w:val="vi-VN"/>
-        </w:rPr>
-        <w:t>Model: Chứa các model để đóng gói dữ liệu.</w:t>
-      </w:r>
-    </w:p>
-    <w:p>
-      <w:pPr>
-        <w:pStyle w:val="Heading1"/>
-        <w:numPr>
-          <w:ilvl w:val="0"/>
-          <w:numId w:val="15"/>
-        </w:numPr>
-        <w:rPr>
-          <w:lang w:val="vi-VN"/>
-        </w:rPr>
-      </w:pPr>
-      <w:r>
-        <w:rPr>
-          <w:lang w:val="vi-VN"/>
-        </w:rPr>
         <w:t>Tạo cơ sở dữ liệu</w:t>
       </w:r>
     </w:p>
@@ -815,6 +957,7 @@
       </w:pPr>
       <w:r>
         <w:rPr>
+          <w:noProof/>
           <w:lang w:val="vi-VN"/>
         </w:rPr>
         <w:drawing>
@@ -892,8 +1035,190 @@
         <w:rPr>
           <w:lang w:val="vi-VN"/>
         </w:rPr>
+        <w:t>2. Bảng `Products` (Sản phẩm):</w:t>
+      </w:r>
+    </w:p>
+    <w:p>
+      <w:pPr>
+        <w:spacing w:after="0"/>
+        <w:rPr>
+          <w:lang w:val="vi-VN"/>
+        </w:rPr>
+      </w:pPr>
+      <w:r>
+        <w:rPr>
+          <w:lang w:val="vi-VN"/>
+        </w:rPr>
+        <w:t>3. Bảng `Brands` (Thương hiệu):</w:t>
+      </w:r>
+    </w:p>
+    <w:p>
+      <w:pPr>
+        <w:spacing w:after="0"/>
+        <w:rPr>
+          <w:lang w:val="vi-VN"/>
+        </w:rPr>
+      </w:pPr>
+      <w:r>
+        <w:rPr>
+          <w:lang w:val="vi-VN"/>
+        </w:rPr>
+        <w:t>4. Bảng `Categories` (Danh mục):</w:t>
+      </w:r>
+    </w:p>
+    <w:p>
+      <w:pPr>
+        <w:spacing w:after="0"/>
+        <w:rPr>
+          <w:lang w:val="vi-VN"/>
+        </w:rPr>
+      </w:pPr>
+      <w:r>
+        <w:rPr>
+          <w:lang w:val="vi-VN"/>
+        </w:rPr>
+        <w:t>5. Bảng `Cart` (Giỏ hàng):</w:t>
+      </w:r>
+    </w:p>
+    <w:p>
+      <w:pPr>
+        <w:spacing w:after="0"/>
+        <w:rPr>
+          <w:lang w:val="vi-VN"/>
+        </w:rPr>
+      </w:pPr>
+      <w:r>
+        <w:rPr>
+          <w:lang w:val="vi-VN"/>
+        </w:rPr>
+        <w:t>6. Bảng `Cart_Items` (Sản phẩm trong giỏ hàng):</w:t>
+      </w:r>
+    </w:p>
+    <w:p>
+      <w:pPr>
+        <w:spacing w:after="0"/>
+        <w:rPr>
+          <w:lang w:val="vi-VN"/>
+        </w:rPr>
+      </w:pPr>
+      <w:r>
+        <w:rPr>
+          <w:lang w:val="vi-VN"/>
+        </w:rPr>
+        <w:t>7. Bảng `Orders` (Đơn hàng):</w:t>
+      </w:r>
+    </w:p>
+    <w:p>
+      <w:pPr>
+        <w:spacing w:after="0"/>
+        <w:rPr>
+          <w:lang w:val="vi-VN"/>
+        </w:rPr>
+      </w:pPr>
+      <w:r>
+        <w:rPr>
+          <w:lang w:val="vi-VN"/>
+        </w:rPr>
+        <w:t>8. Bảng `Order_Items` (Sản phẩm trong đơn hàng):</w:t>
+      </w:r>
+    </w:p>
+    <w:p>
+      <w:pPr>
+        <w:spacing w:after="0"/>
+        <w:rPr>
+          <w:lang w:val="vi-VN"/>
+        </w:rPr>
+      </w:pPr>
+      <w:r>
+        <w:rPr>
+          <w:lang w:val="vi-VN"/>
+        </w:rPr>
+        <w:t>9. Bảng `Feedback`(Phản hồi của người dùng)</w:t>
+      </w:r>
+    </w:p>
+    <w:p>
+      <w:pPr>
+        <w:spacing w:after="0"/>
+        <w:rPr>
+          <w:lang w:val="vi-VN"/>
+        </w:rPr>
+      </w:pPr>
+      <w:r>
+        <w:rPr>
+          <w:lang w:val="vi-VN"/>
+        </w:rPr>
+        <w:t>Mối quan hệ giữa các bảng:</w:t>
+      </w:r>
+    </w:p>
+    <w:p>
+      <w:pPr>
+        <w:spacing w:after="0"/>
+        <w:rPr>
+          <w:lang w:val="vi-VN"/>
+        </w:rPr>
+      </w:pPr>
+      <w:r>
+        <w:rPr>
+          <w:lang w:val="vi-VN"/>
+        </w:rPr>
+        <w:t>- Bảng `Products` có khóa ngoại đến `Brands` và `Categories`.</w:t>
+      </w:r>
+    </w:p>
+    <w:p>
+      <w:pPr>
+        <w:spacing w:after="0"/>
+        <w:rPr>
+          <w:lang w:val="vi-VN"/>
+        </w:rPr>
+      </w:pPr>
+      <w:r>
+        <w:rPr>
+          <w:lang w:val="vi-VN"/>
+        </w:rPr>
+        <w:t>- Bảng `Cart` có khóa ngoại đến `Users`.</w:t>
+      </w:r>
+    </w:p>
+    <w:p>
+      <w:pPr>
+        <w:spacing w:after="0"/>
+        <w:rPr>
+          <w:lang w:val="vi-VN"/>
+        </w:rPr>
+      </w:pPr>
+      <w:r>
+        <w:rPr>
+          <w:lang w:val="vi-VN"/>
+        </w:rPr>
+        <w:t>- Bảng `Cart_Items` có khóa ngoại đến `Cart` và `Products`.</w:t>
+      </w:r>
+    </w:p>
+    <w:p>
+      <w:pPr>
+        <w:spacing w:after="0"/>
+        <w:rPr>
+          <w:lang w:val="vi-VN"/>
+        </w:rPr>
+      </w:pPr>
+      <w:r>
+        <w:rPr>
+          <w:lang w:val="vi-VN"/>
+        </w:rPr>
+        <w:t>- Bảng `Orders` có khóa ngoại đến `Users`.</w:t>
+      </w:r>
+    </w:p>
+    <w:p>
+      <w:pPr>
+        <w:spacing w:after="0"/>
+        <w:rPr>
+          <w:lang w:val="vi-VN"/>
+        </w:rPr>
+      </w:pPr>
+      <w:r>
+        <w:rPr>
+          <w:lang w:val="vi-VN"/>
+        </w:rPr>
         <w:lastRenderedPageBreak/>
-        <w:t>2. Bảng `Products` (Sản phẩm):</w:t>
+        <w:t>- Bảng `Order_Items` có khóa ngoại đến `Orders` và `Products`.</w:t>
       </w:r>
     </w:p>
     <w:p>
@@ -907,188 +1232,6 @@
         <w:rPr>
           <w:lang w:val="vi-VN"/>
         </w:rPr>
-        <w:t>3. Bảng `Brands` (Thương hiệu):</w:t>
-      </w:r>
-    </w:p>
-    <w:p>
-      <w:pPr>
-        <w:spacing w:after="0"/>
-        <w:rPr>
-          <w:lang w:val="vi-VN"/>
-        </w:rPr>
-      </w:pPr>
-      <w:r>
-        <w:rPr>
-          <w:lang w:val="vi-VN"/>
-        </w:rPr>
-        <w:t>4. Bảng `Categories` (Danh mục):</w:t>
-      </w:r>
-    </w:p>
-    <w:p>
-      <w:pPr>
-        <w:spacing w:after="0"/>
-        <w:rPr>
-          <w:lang w:val="vi-VN"/>
-        </w:rPr>
-      </w:pPr>
-      <w:r>
-        <w:rPr>
-          <w:lang w:val="vi-VN"/>
-        </w:rPr>
-        <w:t>5. Bảng `Cart` (Giỏ hàng):</w:t>
-      </w:r>
-    </w:p>
-    <w:p>
-      <w:pPr>
-        <w:spacing w:after="0"/>
-        <w:rPr>
-          <w:lang w:val="vi-VN"/>
-        </w:rPr>
-      </w:pPr>
-      <w:r>
-        <w:rPr>
-          <w:lang w:val="vi-VN"/>
-        </w:rPr>
-        <w:t>6. Bảng `Cart_Items` (Sản phẩm trong giỏ hàng):</w:t>
-      </w:r>
-    </w:p>
-    <w:p>
-      <w:pPr>
-        <w:spacing w:after="0"/>
-        <w:rPr>
-          <w:lang w:val="vi-VN"/>
-        </w:rPr>
-      </w:pPr>
-      <w:r>
-        <w:rPr>
-          <w:lang w:val="vi-VN"/>
-        </w:rPr>
-        <w:t>7. Bảng `Orders` (Đơn hàng):</w:t>
-      </w:r>
-    </w:p>
-    <w:p>
-      <w:pPr>
-        <w:spacing w:after="0"/>
-        <w:rPr>
-          <w:lang w:val="vi-VN"/>
-        </w:rPr>
-      </w:pPr>
-      <w:r>
-        <w:rPr>
-          <w:lang w:val="vi-VN"/>
-        </w:rPr>
-        <w:t>8. Bảng `Order_Items` (Sản phẩm trong đơn hàng):</w:t>
-      </w:r>
-    </w:p>
-    <w:p>
-      <w:pPr>
-        <w:spacing w:after="0"/>
-        <w:rPr>
-          <w:lang w:val="vi-VN"/>
-        </w:rPr>
-      </w:pPr>
-      <w:r>
-        <w:rPr>
-          <w:lang w:val="vi-VN"/>
-        </w:rPr>
-        <w:t>9. Bảng `Feedback`(Phản hồi của người dùng)</w:t>
-      </w:r>
-    </w:p>
-    <w:p>
-      <w:pPr>
-        <w:spacing w:after="0"/>
-        <w:rPr>
-          <w:lang w:val="vi-VN"/>
-        </w:rPr>
-      </w:pPr>
-      <w:r>
-        <w:rPr>
-          <w:lang w:val="vi-VN"/>
-        </w:rPr>
-        <w:t>Mối quan hệ giữa các bảng:</w:t>
-      </w:r>
-    </w:p>
-    <w:p>
-      <w:pPr>
-        <w:spacing w:after="0"/>
-        <w:rPr>
-          <w:lang w:val="vi-VN"/>
-        </w:rPr>
-      </w:pPr>
-      <w:r>
-        <w:rPr>
-          <w:lang w:val="vi-VN"/>
-        </w:rPr>
-        <w:t>- Bảng `Products` có khóa ngoại đến `Brands` và `Categories`.</w:t>
-      </w:r>
-    </w:p>
-    <w:p>
-      <w:pPr>
-        <w:spacing w:after="0"/>
-        <w:rPr>
-          <w:lang w:val="vi-VN"/>
-        </w:rPr>
-      </w:pPr>
-      <w:r>
-        <w:rPr>
-          <w:lang w:val="vi-VN"/>
-        </w:rPr>
-        <w:t>- Bảng `Cart` có khóa ngoại đến `Users`.</w:t>
-      </w:r>
-    </w:p>
-    <w:p>
-      <w:pPr>
-        <w:spacing w:after="0"/>
-        <w:rPr>
-          <w:lang w:val="vi-VN"/>
-        </w:rPr>
-      </w:pPr>
-      <w:r>
-        <w:rPr>
-          <w:lang w:val="vi-VN"/>
-        </w:rPr>
-        <w:t>- Bảng `Cart_Items` có khóa ngoại đến `Cart` và `Products`.</w:t>
-      </w:r>
-    </w:p>
-    <w:p>
-      <w:pPr>
-        <w:spacing w:after="0"/>
-        <w:rPr>
-          <w:lang w:val="vi-VN"/>
-        </w:rPr>
-      </w:pPr>
-      <w:r>
-        <w:rPr>
-          <w:lang w:val="vi-VN"/>
-        </w:rPr>
-        <w:t>- Bảng `Orders` có khóa ngoại đến `Users`.</w:t>
-      </w:r>
-    </w:p>
-    <w:p>
-      <w:pPr>
-        <w:spacing w:after="0"/>
-        <w:rPr>
-          <w:lang w:val="vi-VN"/>
-        </w:rPr>
-      </w:pPr>
-      <w:r>
-        <w:rPr>
-          <w:lang w:val="vi-VN"/>
-        </w:rPr>
-        <w:t>- Bảng `Order_Items` có khóa ngoại đến `Orders` và `Products`.</w:t>
-      </w:r>
-    </w:p>
-    <w:p>
-      <w:pPr>
-        <w:spacing w:after="0"/>
-        <w:rPr>
-          <w:lang w:val="vi-VN"/>
-        </w:rPr>
-      </w:pPr>
-      <w:r>
-        <w:rPr>
-          <w:lang w:val="vi-VN"/>
-        </w:rPr>
         <w:t>- Bảng `Feedback` có khóa ngoại tới `Users` và `Products`.</w:t>
       </w:r>
     </w:p>
@@ -1112,6 +1255,60 @@
     </w:p>
     <w:p>
       <w:pPr>
+        <w:rPr>
+          <w:lang w:val="vi-VN"/>
+        </w:rPr>
+      </w:pPr>
+      <w:r>
+        <w:rPr>
+          <w:lang w:val="vi-VN"/>
+        </w:rPr>
+        <w:drawing>
+          <wp:inline distT="0" distB="0" distL="0" distR="0" wp14:anchorId="5787C1A5" wp14:editId="68F7CCA6">
+            <wp:extent cx="5943600" cy="2158365"/>
+            <wp:effectExtent l="0" t="0" r="0" b="0"/>
+            <wp:docPr id="1121768756" name="Picture 1"/>
+            <wp:cNvGraphicFramePr>
+              <a:graphicFrameLocks xmlns:a="http://schemas.openxmlformats.org/drawingml/2006/main" noChangeAspect="1"/>
+            </wp:cNvGraphicFramePr>
+            <a:graphic xmlns:a="http://schemas.openxmlformats.org/drawingml/2006/main">
+              <a:graphicData uri="http://schemas.openxmlformats.org/drawingml/2006/picture">
+                <pic:pic xmlns:pic="http://schemas.openxmlformats.org/drawingml/2006/picture">
+                  <pic:nvPicPr>
+                    <pic:cNvPr id="1121768756" name=""/>
+                    <pic:cNvPicPr/>
+                  </pic:nvPicPr>
+                  <pic:blipFill>
+                    <a:blip r:embed="rId6"/>
+                    <a:stretch>
+                      <a:fillRect/>
+                    </a:stretch>
+                  </pic:blipFill>
+                  <pic:spPr>
+                    <a:xfrm>
+                      <a:off x="0" y="0"/>
+                      <a:ext cx="5943600" cy="2158365"/>
+                    </a:xfrm>
+                    <a:prstGeom prst="rect">
+                      <a:avLst/>
+                    </a:prstGeom>
+                  </pic:spPr>
+                </pic:pic>
+              </a:graphicData>
+            </a:graphic>
+          </wp:inline>
+        </w:drawing>
+      </w:r>
+    </w:p>
+    <w:p>
+      <w:pPr>
+        <w:rPr>
+          <w:lang w:val="vi-VN"/>
+        </w:rPr>
+      </w:pPr>
+    </w:p>
+    <w:p>
+      <w:pPr>
         <w:pStyle w:val="ListParagraph"/>
         <w:numPr>
           <w:ilvl w:val="0"/>
@@ -1202,7 +1399,13 @@
         </w:rPr>
       </w:pPr>
     </w:p>
-    <w:p/>
+    <w:p>
+      <w:pPr>
+        <w:rPr>
+          <w:lang w:val="vi-VN"/>
+        </w:rPr>
+      </w:pPr>
+    </w:p>
     <w:sectPr>
       <w:pgSz w:w="12240" w:h="15840"/>
       <w:pgMar w:top="1440" w:right="1440" w:bottom="1440" w:left="1440" w:header="720" w:footer="720" w:gutter="0"/>
@@ -1415,6 +1618,208 @@
     </w:lvl>
   </w:abstractNum>
   <w:abstractNum w:abstractNumId="2" w15:restartNumberingAfterBreak="0">
+    <w:nsid w:val="0D0645E6"/>
+    <w:multiLevelType w:val="hybridMultilevel"/>
+    <w:tmpl w:val="A8149EC2"/>
+    <w:lvl w:ilvl="0" w:tplc="FFFFFFFF">
+      <w:start w:val="1"/>
+      <w:numFmt w:val="decimal"/>
+      <w:lvlText w:val="%1."/>
+      <w:lvlJc w:val="left"/>
+      <w:pPr>
+        <w:ind w:left="720" w:hanging="360"/>
+      </w:pPr>
+      <w:rPr>
+        <w:rFonts w:hint="default"/>
+      </w:rPr>
+    </w:lvl>
+    <w:lvl w:ilvl="1" w:tplc="FFFFFFFF">
+      <w:start w:val="1"/>
+      <w:numFmt w:val="lowerLetter"/>
+      <w:lvlText w:val="%2."/>
+      <w:lvlJc w:val="left"/>
+      <w:pPr>
+        <w:ind w:left="1440" w:hanging="360"/>
+      </w:pPr>
+    </w:lvl>
+    <w:lvl w:ilvl="2" w:tplc="FFFFFFFF" w:tentative="1">
+      <w:start w:val="1"/>
+      <w:numFmt w:val="lowerRoman"/>
+      <w:lvlText w:val="%3."/>
+      <w:lvlJc w:val="right"/>
+      <w:pPr>
+        <w:ind w:left="2160" w:hanging="180"/>
+      </w:pPr>
+    </w:lvl>
+    <w:lvl w:ilvl="3" w:tplc="FFFFFFFF" w:tentative="1">
+      <w:start w:val="1"/>
+      <w:numFmt w:val="decimal"/>
+      <w:lvlText w:val="%4."/>
+      <w:lvlJc w:val="left"/>
+      <w:pPr>
+        <w:ind w:left="2880" w:hanging="360"/>
+      </w:pPr>
+    </w:lvl>
+    <w:lvl w:ilvl="4" w:tplc="FFFFFFFF" w:tentative="1">
+      <w:start w:val="1"/>
+      <w:numFmt w:val="lowerLetter"/>
+      <w:lvlText w:val="%5."/>
+      <w:lvlJc w:val="left"/>
+      <w:pPr>
+        <w:ind w:left="3600" w:hanging="360"/>
+      </w:pPr>
+    </w:lvl>
+    <w:lvl w:ilvl="5" w:tplc="FFFFFFFF" w:tentative="1">
+      <w:start w:val="1"/>
+      <w:numFmt w:val="lowerRoman"/>
+      <w:lvlText w:val="%6."/>
+      <w:lvlJc w:val="right"/>
+      <w:pPr>
+        <w:ind w:left="4320" w:hanging="180"/>
+      </w:pPr>
+    </w:lvl>
+    <w:lvl w:ilvl="6" w:tplc="FFFFFFFF" w:tentative="1">
+      <w:start w:val="1"/>
+      <w:numFmt w:val="decimal"/>
+      <w:lvlText w:val="%7."/>
+      <w:lvlJc w:val="left"/>
+      <w:pPr>
+        <w:ind w:left="5040" w:hanging="360"/>
+      </w:pPr>
+    </w:lvl>
+    <w:lvl w:ilvl="7" w:tplc="FFFFFFFF" w:tentative="1">
+      <w:start w:val="1"/>
+      <w:numFmt w:val="lowerLetter"/>
+      <w:lvlText w:val="%8."/>
+      <w:lvlJc w:val="left"/>
+      <w:pPr>
+        <w:ind w:left="5760" w:hanging="360"/>
+      </w:pPr>
+    </w:lvl>
+    <w:lvl w:ilvl="8" w:tplc="FFFFFFFF" w:tentative="1">
+      <w:start w:val="1"/>
+      <w:numFmt w:val="lowerRoman"/>
+      <w:lvlText w:val="%9."/>
+      <w:lvlJc w:val="right"/>
+      <w:pPr>
+        <w:ind w:left="6480" w:hanging="180"/>
+      </w:pPr>
+    </w:lvl>
+  </w:abstractNum>
+  <w:abstractNum w:abstractNumId="3" w15:restartNumberingAfterBreak="0">
+    <w:nsid w:val="1D657300"/>
+    <w:multiLevelType w:val="hybridMultilevel"/>
+    <w:tmpl w:val="4FCC9D38"/>
+    <w:lvl w:ilvl="0" w:tplc="04090001">
+      <w:start w:val="1"/>
+      <w:numFmt w:val="bullet"/>
+      <w:lvlText w:val=""/>
+      <w:lvlJc w:val="left"/>
+      <w:pPr>
+        <w:ind w:left="1080" w:hanging="360"/>
+      </w:pPr>
+      <w:rPr>
+        <w:rFonts w:ascii="Symbol" w:hAnsi="Symbol" w:hint="default"/>
+      </w:rPr>
+    </w:lvl>
+    <w:lvl w:ilvl="1" w:tplc="04090003" w:tentative="1">
+      <w:start w:val="1"/>
+      <w:numFmt w:val="bullet"/>
+      <w:lvlText w:val="o"/>
+      <w:lvlJc w:val="left"/>
+      <w:pPr>
+        <w:ind w:left="1800" w:hanging="360"/>
+      </w:pPr>
+      <w:rPr>
+        <w:rFonts w:ascii="Courier New" w:hAnsi="Courier New" w:cs="Courier New" w:hint="default"/>
+      </w:rPr>
+    </w:lvl>
+    <w:lvl w:ilvl="2" w:tplc="04090005" w:tentative="1">
+      <w:start w:val="1"/>
+      <w:numFmt w:val="bullet"/>
+      <w:lvlText w:val=""/>
+      <w:lvlJc w:val="left"/>
+      <w:pPr>
+        <w:ind w:left="2520" w:hanging="360"/>
+      </w:pPr>
+      <w:rPr>
+        <w:rFonts w:ascii="Wingdings" w:hAnsi="Wingdings" w:hint="default"/>
+      </w:rPr>
+    </w:lvl>
+    <w:lvl w:ilvl="3" w:tplc="04090001" w:tentative="1">
+      <w:start w:val="1"/>
+      <w:numFmt w:val="bullet"/>
+      <w:lvlText w:val=""/>
+      <w:lvlJc w:val="left"/>
+      <w:pPr>
+        <w:ind w:left="3240" w:hanging="360"/>
+      </w:pPr>
+      <w:rPr>
+        <w:rFonts w:ascii="Symbol" w:hAnsi="Symbol" w:hint="default"/>
+      </w:rPr>
+    </w:lvl>
+    <w:lvl w:ilvl="4" w:tplc="04090003" w:tentative="1">
+      <w:start w:val="1"/>
+      <w:numFmt w:val="bullet"/>
+      <w:lvlText w:val="o"/>
+      <w:lvlJc w:val="left"/>
+      <w:pPr>
+        <w:ind w:left="3960" w:hanging="360"/>
+      </w:pPr>
+      <w:rPr>
+        <w:rFonts w:ascii="Courier New" w:hAnsi="Courier New" w:cs="Courier New" w:hint="default"/>
+      </w:rPr>
+    </w:lvl>
+    <w:lvl w:ilvl="5" w:tplc="04090005" w:tentative="1">
+      <w:start w:val="1"/>
+      <w:numFmt w:val="bullet"/>
+      <w:lvlText w:val=""/>
+      <w:lvlJc w:val="left"/>
+      <w:pPr>
+        <w:ind w:left="4680" w:hanging="360"/>
+      </w:pPr>
+      <w:rPr>
+        <w:rFonts w:ascii="Wingdings" w:hAnsi="Wingdings" w:hint="default"/>
+      </w:rPr>
+    </w:lvl>
+    <w:lvl w:ilvl="6" w:tplc="04090001" w:tentative="1">
+      <w:start w:val="1"/>
+      <w:numFmt w:val="bullet"/>
+      <w:lvlText w:val=""/>
+      <w:lvlJc w:val="left"/>
+      <w:pPr>
+        <w:ind w:left="5400" w:hanging="360"/>
+      </w:pPr>
+      <w:rPr>
+        <w:rFonts w:ascii="Symbol" w:hAnsi="Symbol" w:hint="default"/>
+      </w:rPr>
+    </w:lvl>
+    <w:lvl w:ilvl="7" w:tplc="04090003" w:tentative="1">
+      <w:start w:val="1"/>
+      <w:numFmt w:val="bullet"/>
+      <w:lvlText w:val="o"/>
+      <w:lvlJc w:val="left"/>
+      <w:pPr>
+        <w:ind w:left="6120" w:hanging="360"/>
+      </w:pPr>
+      <w:rPr>
+        <w:rFonts w:ascii="Courier New" w:hAnsi="Courier New" w:cs="Courier New" w:hint="default"/>
+      </w:rPr>
+    </w:lvl>
+    <w:lvl w:ilvl="8" w:tplc="04090005" w:tentative="1">
+      <w:start w:val="1"/>
+      <w:numFmt w:val="bullet"/>
+      <w:lvlText w:val=""/>
+      <w:lvlJc w:val="left"/>
+      <w:pPr>
+        <w:ind w:left="6840" w:hanging="360"/>
+      </w:pPr>
+      <w:rPr>
+        <w:rFonts w:ascii="Wingdings" w:hAnsi="Wingdings" w:hint="default"/>
+      </w:rPr>
+    </w:lvl>
+  </w:abstractNum>
+  <w:abstractNum w:abstractNumId="4" w15:restartNumberingAfterBreak="0">
     <w:nsid w:val="1E572BB6"/>
     <w:multiLevelType w:val="hybridMultilevel"/>
     <w:tmpl w:val="38823780"/>
@@ -1527,7 +1932,7 @@
       </w:rPr>
     </w:lvl>
   </w:abstractNum>
-  <w:abstractNum w:abstractNumId="3" w15:restartNumberingAfterBreak="0">
+  <w:abstractNum w:abstractNumId="5" w15:restartNumberingAfterBreak="0">
     <w:nsid w:val="20A47247"/>
     <w:multiLevelType w:val="hybridMultilevel"/>
     <w:tmpl w:val="A8149EC2"/>
@@ -1616,7 +2021,93 @@
       </w:pPr>
     </w:lvl>
   </w:abstractNum>
-  <w:abstractNum w:abstractNumId="4" w15:restartNumberingAfterBreak="0">
+  <w:abstractNum w:abstractNumId="6" w15:restartNumberingAfterBreak="0">
+    <w:nsid w:val="24B16237"/>
+    <w:multiLevelType w:val="hybridMultilevel"/>
+    <w:tmpl w:val="6D26CEFA"/>
+    <w:lvl w:ilvl="0" w:tplc="04090015">
+      <w:start w:val="1"/>
+      <w:numFmt w:val="upperLetter"/>
+      <w:lvlText w:val="%1."/>
+      <w:lvlJc w:val="left"/>
+      <w:pPr>
+        <w:ind w:left="720" w:hanging="360"/>
+      </w:pPr>
+    </w:lvl>
+    <w:lvl w:ilvl="1" w:tplc="04090019" w:tentative="1">
+      <w:start w:val="1"/>
+      <w:numFmt w:val="lowerLetter"/>
+      <w:lvlText w:val="%2."/>
+      <w:lvlJc w:val="left"/>
+      <w:pPr>
+        <w:ind w:left="1440" w:hanging="360"/>
+      </w:pPr>
+    </w:lvl>
+    <w:lvl w:ilvl="2" w:tplc="0409001B" w:tentative="1">
+      <w:start w:val="1"/>
+      <w:numFmt w:val="lowerRoman"/>
+      <w:lvlText w:val="%3."/>
+      <w:lvlJc w:val="right"/>
+      <w:pPr>
+        <w:ind w:left="2160" w:hanging="180"/>
+      </w:pPr>
+    </w:lvl>
+    <w:lvl w:ilvl="3" w:tplc="0409000F" w:tentative="1">
+      <w:start w:val="1"/>
+      <w:numFmt w:val="decimal"/>
+      <w:lvlText w:val="%4."/>
+      <w:lvlJc w:val="left"/>
+      <w:pPr>
+        <w:ind w:left="2880" w:hanging="360"/>
+      </w:pPr>
+    </w:lvl>
+    <w:lvl w:ilvl="4" w:tplc="04090019" w:tentative="1">
+      <w:start w:val="1"/>
+      <w:numFmt w:val="lowerLetter"/>
+      <w:lvlText w:val="%5."/>
+      <w:lvlJc w:val="left"/>
+      <w:pPr>
+        <w:ind w:left="3600" w:hanging="360"/>
+      </w:pPr>
+    </w:lvl>
+    <w:lvl w:ilvl="5" w:tplc="0409001B" w:tentative="1">
+      <w:start w:val="1"/>
+      <w:numFmt w:val="lowerRoman"/>
+      <w:lvlText w:val="%6."/>
+      <w:lvlJc w:val="right"/>
+      <w:pPr>
+        <w:ind w:left="4320" w:hanging="180"/>
+      </w:pPr>
+    </w:lvl>
+    <w:lvl w:ilvl="6" w:tplc="0409000F" w:tentative="1">
+      <w:start w:val="1"/>
+      <w:numFmt w:val="decimal"/>
+      <w:lvlText w:val="%7."/>
+      <w:lvlJc w:val="left"/>
+      <w:pPr>
+        <w:ind w:left="5040" w:hanging="360"/>
+      </w:pPr>
+    </w:lvl>
+    <w:lvl w:ilvl="7" w:tplc="04090019" w:tentative="1">
+      <w:start w:val="1"/>
+      <w:numFmt w:val="lowerLetter"/>
+      <w:lvlText w:val="%8."/>
+      <w:lvlJc w:val="left"/>
+      <w:pPr>
+        <w:ind w:left="5760" w:hanging="360"/>
+      </w:pPr>
+    </w:lvl>
+    <w:lvl w:ilvl="8" w:tplc="0409001B" w:tentative="1">
+      <w:start w:val="1"/>
+      <w:numFmt w:val="lowerRoman"/>
+      <w:lvlText w:val="%9."/>
+      <w:lvlJc w:val="right"/>
+      <w:pPr>
+        <w:ind w:left="6480" w:hanging="180"/>
+      </w:pPr>
+    </w:lvl>
+  </w:abstractNum>
+  <w:abstractNum w:abstractNumId="7" w15:restartNumberingAfterBreak="0">
     <w:nsid w:val="27AB022D"/>
     <w:multiLevelType w:val="hybridMultilevel"/>
     <w:tmpl w:val="28CEEC1E"/>
@@ -1702,7 +2193,7 @@
       </w:pPr>
     </w:lvl>
   </w:abstractNum>
-  <w:abstractNum w:abstractNumId="5" w15:restartNumberingAfterBreak="0">
+  <w:abstractNum w:abstractNumId="8" w15:restartNumberingAfterBreak="0">
     <w:nsid w:val="30706F46"/>
     <w:multiLevelType w:val="hybridMultilevel"/>
     <w:tmpl w:val="6194D6D6"/>
@@ -1815,7 +2306,7 @@
       </w:rPr>
     </w:lvl>
   </w:abstractNum>
-  <w:abstractNum w:abstractNumId="6" w15:restartNumberingAfterBreak="0">
+  <w:abstractNum w:abstractNumId="9" w15:restartNumberingAfterBreak="0">
     <w:nsid w:val="308A67D9"/>
     <w:multiLevelType w:val="hybridMultilevel"/>
     <w:tmpl w:val="9710CA76"/>
@@ -1928,7 +2419,209 @@
       </w:rPr>
     </w:lvl>
   </w:abstractNum>
-  <w:abstractNum w:abstractNumId="7" w15:restartNumberingAfterBreak="0">
+  <w:abstractNum w:abstractNumId="10" w15:restartNumberingAfterBreak="0">
+    <w:nsid w:val="3C8B67F1"/>
+    <w:multiLevelType w:val="hybridMultilevel"/>
+    <w:tmpl w:val="CA62ACA0"/>
+    <w:lvl w:ilvl="0" w:tplc="04090001">
+      <w:start w:val="1"/>
+      <w:numFmt w:val="bullet"/>
+      <w:lvlText w:val=""/>
+      <w:lvlJc w:val="left"/>
+      <w:pPr>
+        <w:ind w:left="1080" w:hanging="360"/>
+      </w:pPr>
+      <w:rPr>
+        <w:rFonts w:ascii="Symbol" w:hAnsi="Symbol" w:hint="default"/>
+      </w:rPr>
+    </w:lvl>
+    <w:lvl w:ilvl="1" w:tplc="04090003" w:tentative="1">
+      <w:start w:val="1"/>
+      <w:numFmt w:val="bullet"/>
+      <w:lvlText w:val="o"/>
+      <w:lvlJc w:val="left"/>
+      <w:pPr>
+        <w:ind w:left="1800" w:hanging="360"/>
+      </w:pPr>
+      <w:rPr>
+        <w:rFonts w:ascii="Courier New" w:hAnsi="Courier New" w:cs="Courier New" w:hint="default"/>
+      </w:rPr>
+    </w:lvl>
+    <w:lvl w:ilvl="2" w:tplc="04090005" w:tentative="1">
+      <w:start w:val="1"/>
+      <w:numFmt w:val="bullet"/>
+      <w:lvlText w:val=""/>
+      <w:lvlJc w:val="left"/>
+      <w:pPr>
+        <w:ind w:left="2520" w:hanging="360"/>
+      </w:pPr>
+      <w:rPr>
+        <w:rFonts w:ascii="Wingdings" w:hAnsi="Wingdings" w:hint="default"/>
+      </w:rPr>
+    </w:lvl>
+    <w:lvl w:ilvl="3" w:tplc="04090001" w:tentative="1">
+      <w:start w:val="1"/>
+      <w:numFmt w:val="bullet"/>
+      <w:lvlText w:val=""/>
+      <w:lvlJc w:val="left"/>
+      <w:pPr>
+        <w:ind w:left="3240" w:hanging="360"/>
+      </w:pPr>
+      <w:rPr>
+        <w:rFonts w:ascii="Symbol" w:hAnsi="Symbol" w:hint="default"/>
+      </w:rPr>
+    </w:lvl>
+    <w:lvl w:ilvl="4" w:tplc="04090003" w:tentative="1">
+      <w:start w:val="1"/>
+      <w:numFmt w:val="bullet"/>
+      <w:lvlText w:val="o"/>
+      <w:lvlJc w:val="left"/>
+      <w:pPr>
+        <w:ind w:left="3960" w:hanging="360"/>
+      </w:pPr>
+      <w:rPr>
+        <w:rFonts w:ascii="Courier New" w:hAnsi="Courier New" w:cs="Courier New" w:hint="default"/>
+      </w:rPr>
+    </w:lvl>
+    <w:lvl w:ilvl="5" w:tplc="04090005" w:tentative="1">
+      <w:start w:val="1"/>
+      <w:numFmt w:val="bullet"/>
+      <w:lvlText w:val=""/>
+      <w:lvlJc w:val="left"/>
+      <w:pPr>
+        <w:ind w:left="4680" w:hanging="360"/>
+      </w:pPr>
+      <w:rPr>
+        <w:rFonts w:ascii="Wingdings" w:hAnsi="Wingdings" w:hint="default"/>
+      </w:rPr>
+    </w:lvl>
+    <w:lvl w:ilvl="6" w:tplc="04090001" w:tentative="1">
+      <w:start w:val="1"/>
+      <w:numFmt w:val="bullet"/>
+      <w:lvlText w:val=""/>
+      <w:lvlJc w:val="left"/>
+      <w:pPr>
+        <w:ind w:left="5400" w:hanging="360"/>
+      </w:pPr>
+      <w:rPr>
+        <w:rFonts w:ascii="Symbol" w:hAnsi="Symbol" w:hint="default"/>
+      </w:rPr>
+    </w:lvl>
+    <w:lvl w:ilvl="7" w:tplc="04090003" w:tentative="1">
+      <w:start w:val="1"/>
+      <w:numFmt w:val="bullet"/>
+      <w:lvlText w:val="o"/>
+      <w:lvlJc w:val="left"/>
+      <w:pPr>
+        <w:ind w:left="6120" w:hanging="360"/>
+      </w:pPr>
+      <w:rPr>
+        <w:rFonts w:ascii="Courier New" w:hAnsi="Courier New" w:cs="Courier New" w:hint="default"/>
+      </w:rPr>
+    </w:lvl>
+    <w:lvl w:ilvl="8" w:tplc="04090005" w:tentative="1">
+      <w:start w:val="1"/>
+      <w:numFmt w:val="bullet"/>
+      <w:lvlText w:val=""/>
+      <w:lvlJc w:val="left"/>
+      <w:pPr>
+        <w:ind w:left="6840" w:hanging="360"/>
+      </w:pPr>
+      <w:rPr>
+        <w:rFonts w:ascii="Wingdings" w:hAnsi="Wingdings" w:hint="default"/>
+      </w:rPr>
+    </w:lvl>
+  </w:abstractNum>
+  <w:abstractNum w:abstractNumId="11" w15:restartNumberingAfterBreak="0">
+    <w:nsid w:val="40CD4D3F"/>
+    <w:multiLevelType w:val="hybridMultilevel"/>
+    <w:tmpl w:val="A8149EC2"/>
+    <w:lvl w:ilvl="0" w:tplc="FFFFFFFF">
+      <w:start w:val="1"/>
+      <w:numFmt w:val="decimal"/>
+      <w:lvlText w:val="%1."/>
+      <w:lvlJc w:val="left"/>
+      <w:pPr>
+        <w:ind w:left="720" w:hanging="360"/>
+      </w:pPr>
+      <w:rPr>
+        <w:rFonts w:hint="default"/>
+      </w:rPr>
+    </w:lvl>
+    <w:lvl w:ilvl="1" w:tplc="FFFFFFFF">
+      <w:start w:val="1"/>
+      <w:numFmt w:val="lowerLetter"/>
+      <w:lvlText w:val="%2."/>
+      <w:lvlJc w:val="left"/>
+      <w:pPr>
+        <w:ind w:left="1440" w:hanging="360"/>
+      </w:pPr>
+    </w:lvl>
+    <w:lvl w:ilvl="2" w:tplc="FFFFFFFF" w:tentative="1">
+      <w:start w:val="1"/>
+      <w:numFmt w:val="lowerRoman"/>
+      <w:lvlText w:val="%3."/>
+      <w:lvlJc w:val="right"/>
+      <w:pPr>
+        <w:ind w:left="2160" w:hanging="180"/>
+      </w:pPr>
+    </w:lvl>
+    <w:lvl w:ilvl="3" w:tplc="FFFFFFFF" w:tentative="1">
+      <w:start w:val="1"/>
+      <w:numFmt w:val="decimal"/>
+      <w:lvlText w:val="%4."/>
+      <w:lvlJc w:val="left"/>
+      <w:pPr>
+        <w:ind w:left="2880" w:hanging="360"/>
+      </w:pPr>
+    </w:lvl>
+    <w:lvl w:ilvl="4" w:tplc="FFFFFFFF" w:tentative="1">
+      <w:start w:val="1"/>
+      <w:numFmt w:val="lowerLetter"/>
+      <w:lvlText w:val="%5."/>
+      <w:lvlJc w:val="left"/>
+      <w:pPr>
+        <w:ind w:left="3600" w:hanging="360"/>
+      </w:pPr>
+    </w:lvl>
+    <w:lvl w:ilvl="5" w:tplc="FFFFFFFF" w:tentative="1">
+      <w:start w:val="1"/>
+      <w:numFmt w:val="lowerRoman"/>
+      <w:lvlText w:val="%6."/>
+      <w:lvlJc w:val="right"/>
+      <w:pPr>
+        <w:ind w:left="4320" w:hanging="180"/>
+      </w:pPr>
+    </w:lvl>
+    <w:lvl w:ilvl="6" w:tplc="FFFFFFFF" w:tentative="1">
+      <w:start w:val="1"/>
+      <w:numFmt w:val="decimal"/>
+      <w:lvlText w:val="%7."/>
+      <w:lvlJc w:val="left"/>
+      <w:pPr>
+        <w:ind w:left="5040" w:hanging="360"/>
+      </w:pPr>
+    </w:lvl>
+    <w:lvl w:ilvl="7" w:tplc="FFFFFFFF" w:tentative="1">
+      <w:start w:val="1"/>
+      <w:numFmt w:val="lowerLetter"/>
+      <w:lvlText w:val="%8."/>
+      <w:lvlJc w:val="left"/>
+      <w:pPr>
+        <w:ind w:left="5760" w:hanging="360"/>
+      </w:pPr>
+    </w:lvl>
+    <w:lvl w:ilvl="8" w:tplc="FFFFFFFF" w:tentative="1">
+      <w:start w:val="1"/>
+      <w:numFmt w:val="lowerRoman"/>
+      <w:lvlText w:val="%9."/>
+      <w:lvlJc w:val="right"/>
+      <w:pPr>
+        <w:ind w:left="6480" w:hanging="180"/>
+      </w:pPr>
+    </w:lvl>
+  </w:abstractNum>
+  <w:abstractNum w:abstractNumId="12" w15:restartNumberingAfterBreak="0">
     <w:nsid w:val="45D00AC3"/>
     <w:multiLevelType w:val="hybridMultilevel"/>
     <w:tmpl w:val="2FBA477C"/>
@@ -2041,7 +2734,96 @@
       </w:rPr>
     </w:lvl>
   </w:abstractNum>
-  <w:abstractNum w:abstractNumId="8" w15:restartNumberingAfterBreak="0">
+  <w:abstractNum w:abstractNumId="13" w15:restartNumberingAfterBreak="0">
+    <w:nsid w:val="47973E23"/>
+    <w:multiLevelType w:val="hybridMultilevel"/>
+    <w:tmpl w:val="A8149EC2"/>
+    <w:lvl w:ilvl="0" w:tplc="FFFFFFFF">
+      <w:start w:val="1"/>
+      <w:numFmt w:val="decimal"/>
+      <w:lvlText w:val="%1."/>
+      <w:lvlJc w:val="left"/>
+      <w:pPr>
+        <w:ind w:left="720" w:hanging="360"/>
+      </w:pPr>
+      <w:rPr>
+        <w:rFonts w:hint="default"/>
+      </w:rPr>
+    </w:lvl>
+    <w:lvl w:ilvl="1" w:tplc="FFFFFFFF">
+      <w:start w:val="1"/>
+      <w:numFmt w:val="lowerLetter"/>
+      <w:lvlText w:val="%2."/>
+      <w:lvlJc w:val="left"/>
+      <w:pPr>
+        <w:ind w:left="1440" w:hanging="360"/>
+      </w:pPr>
+    </w:lvl>
+    <w:lvl w:ilvl="2" w:tplc="FFFFFFFF" w:tentative="1">
+      <w:start w:val="1"/>
+      <w:numFmt w:val="lowerRoman"/>
+      <w:lvlText w:val="%3."/>
+      <w:lvlJc w:val="right"/>
+      <w:pPr>
+        <w:ind w:left="2160" w:hanging="180"/>
+      </w:pPr>
+    </w:lvl>
+    <w:lvl w:ilvl="3" w:tplc="FFFFFFFF" w:tentative="1">
+      <w:start w:val="1"/>
+      <w:numFmt w:val="decimal"/>
+      <w:lvlText w:val="%4."/>
+      <w:lvlJc w:val="left"/>
+      <w:pPr>
+        <w:ind w:left="2880" w:hanging="360"/>
+      </w:pPr>
+    </w:lvl>
+    <w:lvl w:ilvl="4" w:tplc="FFFFFFFF" w:tentative="1">
+      <w:start w:val="1"/>
+      <w:numFmt w:val="lowerLetter"/>
+      <w:lvlText w:val="%5."/>
+      <w:lvlJc w:val="left"/>
+      <w:pPr>
+        <w:ind w:left="3600" w:hanging="360"/>
+      </w:pPr>
+    </w:lvl>
+    <w:lvl w:ilvl="5" w:tplc="FFFFFFFF" w:tentative="1">
+      <w:start w:val="1"/>
+      <w:numFmt w:val="lowerRoman"/>
+      <w:lvlText w:val="%6."/>
+      <w:lvlJc w:val="right"/>
+      <w:pPr>
+        <w:ind w:left="4320" w:hanging="180"/>
+      </w:pPr>
+    </w:lvl>
+    <w:lvl w:ilvl="6" w:tplc="FFFFFFFF" w:tentative="1">
+      <w:start w:val="1"/>
+      <w:numFmt w:val="decimal"/>
+      <w:lvlText w:val="%7."/>
+      <w:lvlJc w:val="left"/>
+      <w:pPr>
+        <w:ind w:left="5040" w:hanging="360"/>
+      </w:pPr>
+    </w:lvl>
+    <w:lvl w:ilvl="7" w:tplc="FFFFFFFF" w:tentative="1">
+      <w:start w:val="1"/>
+      <w:numFmt w:val="lowerLetter"/>
+      <w:lvlText w:val="%8."/>
+      <w:lvlJc w:val="left"/>
+      <w:pPr>
+        <w:ind w:left="5760" w:hanging="360"/>
+      </w:pPr>
+    </w:lvl>
+    <w:lvl w:ilvl="8" w:tplc="FFFFFFFF" w:tentative="1">
+      <w:start w:val="1"/>
+      <w:numFmt w:val="lowerRoman"/>
+      <w:lvlText w:val="%9."/>
+      <w:lvlJc w:val="right"/>
+      <w:pPr>
+        <w:ind w:left="6480" w:hanging="180"/>
+      </w:pPr>
+    </w:lvl>
+  </w:abstractNum>
+  <w:abstractNum w:abstractNumId="14" w15:restartNumberingAfterBreak="0">
     <w:nsid w:val="4ED33E1F"/>
     <w:multiLevelType w:val="hybridMultilevel"/>
     <w:tmpl w:val="E00484AC"/>
@@ -2154,7 +2936,7 @@
       </w:rPr>
     </w:lvl>
   </w:abstractNum>
-  <w:abstractNum w:abstractNumId="9" w15:restartNumberingAfterBreak="0">
+  <w:abstractNum w:abstractNumId="15" w15:restartNumberingAfterBreak="0">
     <w:nsid w:val="4F941CD4"/>
     <w:multiLevelType w:val="hybridMultilevel"/>
     <w:tmpl w:val="74ECF272"/>
@@ -2267,7 +3049,7 @@
       </w:rPr>
     </w:lvl>
   </w:abstractNum>
-  <w:abstractNum w:abstractNumId="10" w15:restartNumberingAfterBreak="0">
+  <w:abstractNum w:abstractNumId="16" w15:restartNumberingAfterBreak="0">
     <w:nsid w:val="505E6224"/>
     <w:multiLevelType w:val="hybridMultilevel"/>
     <w:tmpl w:val="7B08743C"/>
@@ -2380,7 +3162,7 @@
       </w:rPr>
     </w:lvl>
   </w:abstractNum>
-  <w:abstractNum w:abstractNumId="11" w15:restartNumberingAfterBreak="0">
+  <w:abstractNum w:abstractNumId="17" w15:restartNumberingAfterBreak="0">
     <w:nsid w:val="550155C1"/>
     <w:multiLevelType w:val="hybridMultilevel"/>
     <w:tmpl w:val="3374627C"/>
@@ -2493,7 +3275,7 @@
       </w:rPr>
     </w:lvl>
   </w:abstractNum>
-  <w:abstractNum w:abstractNumId="12" w15:restartNumberingAfterBreak="0">
+  <w:abstractNum w:abstractNumId="18" w15:restartNumberingAfterBreak="0">
     <w:nsid w:val="57C26D21"/>
     <w:multiLevelType w:val="hybridMultilevel"/>
     <w:tmpl w:val="CEC4DD08"/>
@@ -2582,7 +3364,7 @@
       </w:pPr>
     </w:lvl>
   </w:abstractNum>
-  <w:abstractNum w:abstractNumId="13" w15:restartNumberingAfterBreak="0">
+  <w:abstractNum w:abstractNumId="19" w15:restartNumberingAfterBreak="0">
     <w:nsid w:val="652F75F1"/>
     <w:multiLevelType w:val="hybridMultilevel"/>
     <w:tmpl w:val="C0FE8B8A"/>
@@ -2695,7 +3477,7 @@
       </w:rPr>
     </w:lvl>
   </w:abstractNum>
-  <w:abstractNum w:abstractNumId="14" w15:restartNumberingAfterBreak="0">
+  <w:abstractNum w:abstractNumId="20" w15:restartNumberingAfterBreak="0">
     <w:nsid w:val="658726A0"/>
     <w:multiLevelType w:val="hybridMultilevel"/>
     <w:tmpl w:val="022A6DD8"/>
@@ -2808,7 +3590,7 @@
       </w:rPr>
     </w:lvl>
   </w:abstractNum>
-  <w:abstractNum w:abstractNumId="15" w15:restartNumberingAfterBreak="0">
+  <w:abstractNum w:abstractNumId="21" w15:restartNumberingAfterBreak="0">
     <w:nsid w:val="6CF53730"/>
     <w:multiLevelType w:val="hybridMultilevel"/>
     <w:tmpl w:val="CEA88B9E"/>
@@ -2921,7 +3703,7 @@
       </w:rPr>
     </w:lvl>
   </w:abstractNum>
-  <w:abstractNum w:abstractNumId="16" w15:restartNumberingAfterBreak="0">
+  <w:abstractNum w:abstractNumId="22" w15:restartNumberingAfterBreak="0">
     <w:nsid w:val="790809A1"/>
     <w:multiLevelType w:val="hybridMultilevel"/>
     <w:tmpl w:val="133EB420"/>
@@ -3034,7 +3816,7 @@
       </w:rPr>
     </w:lvl>
   </w:abstractNum>
-  <w:abstractNum w:abstractNumId="17" w15:restartNumberingAfterBreak="0">
+  <w:abstractNum w:abstractNumId="23" w15:restartNumberingAfterBreak="0">
     <w:nsid w:val="7916129F"/>
     <w:multiLevelType w:val="hybridMultilevel"/>
     <w:tmpl w:val="100AC4D2"/>
@@ -3147,7 +3929,7 @@
       </w:rPr>
     </w:lvl>
   </w:abstractNum>
-  <w:abstractNum w:abstractNumId="18" w15:restartNumberingAfterBreak="0">
+  <w:abstractNum w:abstractNumId="24" w15:restartNumberingAfterBreak="0">
     <w:nsid w:val="7A567959"/>
     <w:multiLevelType w:val="hybridMultilevel"/>
     <w:tmpl w:val="3C20FF60"/>
@@ -3260,7 +4042,7 @@
       </w:rPr>
     </w:lvl>
   </w:abstractNum>
-  <w:abstractNum w:abstractNumId="19" w15:restartNumberingAfterBreak="0">
+  <w:abstractNum w:abstractNumId="25" w15:restartNumberingAfterBreak="0">
     <w:nsid w:val="7C577BD7"/>
     <w:multiLevelType w:val="hybridMultilevel"/>
     <w:tmpl w:val="7730060C"/>
@@ -3374,64 +4156,82 @@
     </w:lvl>
   </w:abstractNum>
   <w:num w:numId="1" w16cid:durableId="1865316373">
-    <w:abstractNumId w:val="3"/>
+    <w:abstractNumId w:val="5"/>
   </w:num>
   <w:num w:numId="2" w16cid:durableId="737023019">
+    <w:abstractNumId w:val="21"/>
+  </w:num>
+  <w:num w:numId="3" w16cid:durableId="364019028">
+    <w:abstractNumId w:val="19"/>
+  </w:num>
+  <w:num w:numId="4" w16cid:durableId="717629414">
+    <w:abstractNumId w:val="14"/>
+  </w:num>
+  <w:num w:numId="5" w16cid:durableId="1849709624">
+    <w:abstractNumId w:val="9"/>
+  </w:num>
+  <w:num w:numId="6" w16cid:durableId="1559590541">
+    <w:abstractNumId w:val="16"/>
+  </w:num>
+  <w:num w:numId="7" w16cid:durableId="1617054304">
+    <w:abstractNumId w:val="23"/>
+  </w:num>
+  <w:num w:numId="8" w16cid:durableId="187454301">
+    <w:abstractNumId w:val="17"/>
+  </w:num>
+  <w:num w:numId="9" w16cid:durableId="1356424182">
+    <w:abstractNumId w:val="8"/>
+  </w:num>
+  <w:num w:numId="10" w16cid:durableId="60907732">
+    <w:abstractNumId w:val="25"/>
+  </w:num>
+  <w:num w:numId="11" w16cid:durableId="1067072718">
+    <w:abstractNumId w:val="24"/>
+  </w:num>
+  <w:num w:numId="12" w16cid:durableId="371612756">
     <w:abstractNumId w:val="15"/>
   </w:num>
-  <w:num w:numId="3" w16cid:durableId="364019028">
-    <w:abstractNumId w:val="13"/>
-  </w:num>
-  <w:num w:numId="4" w16cid:durableId="717629414">
-    <w:abstractNumId w:val="8"/>
-  </w:num>
-  <w:num w:numId="5" w16cid:durableId="1849709624">
-    <w:abstractNumId w:val="6"/>
-  </w:num>
-  <w:num w:numId="6" w16cid:durableId="1559590541">
-    <w:abstractNumId w:val="10"/>
-  </w:num>
-  <w:num w:numId="7" w16cid:durableId="1617054304">
-    <w:abstractNumId w:val="17"/>
-  </w:num>
-  <w:num w:numId="8" w16cid:durableId="187454301">
-    <w:abstractNumId w:val="11"/>
-  </w:num>
-  <w:num w:numId="9" w16cid:durableId="1356424182">
-    <w:abstractNumId w:val="5"/>
-  </w:num>
-  <w:num w:numId="10" w16cid:durableId="60907732">
-    <w:abstractNumId w:val="19"/>
-  </w:num>
-  <w:num w:numId="11" w16cid:durableId="1067072718">
-    <w:abstractNumId w:val="18"/>
-  </w:num>
-  <w:num w:numId="12" w16cid:durableId="371612756">
-    <w:abstractNumId w:val="9"/>
-  </w:num>
   <w:num w:numId="13" w16cid:durableId="592978381">
-    <w:abstractNumId w:val="16"/>
+    <w:abstractNumId w:val="22"/>
   </w:num>
   <w:num w:numId="14" w16cid:durableId="1793549839">
-    <w:abstractNumId w:val="2"/>
+    <w:abstractNumId w:val="4"/>
   </w:num>
   <w:num w:numId="15" w16cid:durableId="875311280">
     <w:abstractNumId w:val="0"/>
   </w:num>
   <w:num w:numId="16" w16cid:durableId="1939561188">
-    <w:abstractNumId w:val="4"/>
+    <w:abstractNumId w:val="7"/>
   </w:num>
   <w:num w:numId="17" w16cid:durableId="364908339">
-    <w:abstractNumId w:val="7"/>
+    <w:abstractNumId w:val="12"/>
   </w:num>
   <w:num w:numId="18" w16cid:durableId="1670206663">
     <w:abstractNumId w:val="1"/>
   </w:num>
   <w:num w:numId="19" w16cid:durableId="2097826523">
-    <w:abstractNumId w:val="14"/>
+    <w:abstractNumId w:val="20"/>
   </w:num>
   <w:num w:numId="20" w16cid:durableId="1024986007">
-    <w:abstractNumId w:val="12"/>
+    <w:abstractNumId w:val="18"/>
+  </w:num>
+  <w:num w:numId="21" w16cid:durableId="836195527">
+    <w:abstractNumId w:val="6"/>
+  </w:num>
+  <w:num w:numId="22" w16cid:durableId="1263302735">
+    <w:abstractNumId w:val="2"/>
+  </w:num>
+  <w:num w:numId="23" w16cid:durableId="296448646">
+    <w:abstractNumId w:val="13"/>
+  </w:num>
+  <w:num w:numId="24" w16cid:durableId="1270508878">
+    <w:abstractNumId w:val="3"/>
+  </w:num>
+  <w:num w:numId="25" w16cid:durableId="641008603">
+    <w:abstractNumId w:val="11"/>
+  </w:num>
+  <w:num w:numId="26" w16cid:durableId="490365349">
+    <w:abstractNumId w:val="10"/>
   </w:num>
 </w:numbering>
 </file>
@@ -3883,7 +4683,6 @@
   <w:style w:type="character" w:default="1" w:styleId="DefaultParagraphFont">
     <w:name w:val="Default Paragraph Font"/>
     <w:uiPriority w:val="1"/>
-    <w:semiHidden/>
     <w:unhideWhenUsed/>
   </w:style>
   <w:style w:type="table" w:default="1" w:styleId="TableNormal">

</xml_diff>

<commit_message>
update upload image feature
</commit_message>
<xml_diff>
--- a/LTW.docx
+++ b/LTW.docx
@@ -235,7 +235,14 @@
         <w:rPr>
           <w:lang w:val="vi-VN"/>
         </w:rPr>
-        <w:t xml:space="preserve"> user tạo cả cart cho user đó (done).</w:t>
+        <w:t xml:space="preserve"> user tạo cả cart cho user đó </w:t>
+      </w:r>
+      <w:r>
+        <w:rPr>
+          <w:highlight w:val="yellow"/>
+          <w:lang w:val="vi-VN"/>
+        </w:rPr>
+        <w:t>(done).</w:t>
       </w:r>
     </w:p>
     <w:p>
@@ -811,6 +818,24 @@
         <w:pStyle w:val="ListParagraph"/>
         <w:numPr>
           <w:ilvl w:val="0"/>
+          <w:numId w:val="11"/>
+        </w:numPr>
+        <w:rPr>
+          <w:lang w:val="vi-VN"/>
+        </w:rPr>
+      </w:pPr>
+      <w:r>
+        <w:rPr>
+          <w:lang w:val="vi-VN"/>
+        </w:rPr>
+        <w:t>Phân trang</w:t>
+      </w:r>
+    </w:p>
+    <w:p>
+      <w:pPr>
+        <w:pStyle w:val="ListParagraph"/>
+        <w:numPr>
+          <w:ilvl w:val="0"/>
           <w:numId w:val="23"/>
         </w:numPr>
         <w:rPr>
@@ -1543,6 +1568,7 @@
         <w:rPr>
           <w:lang w:val="vi-VN"/>
         </w:rPr>
+        <w:lastRenderedPageBreak/>
         <w:t>Nút back .</w:t>
       </w:r>
     </w:p>
@@ -1564,7 +1590,6 @@
           <w:b/>
           <w:bCs/>
         </w:rPr>
-        <w:lastRenderedPageBreak/>
         <w:t>Admin</w:t>
       </w:r>
     </w:p>
@@ -2021,6 +2046,9 @@
         </w:rPr>
         <w:t>Trang GDQuanLySp.jsp</w:t>
       </w:r>
+      <w:r>
+        <w:t xml:space="preserve"> </w:t>
+      </w:r>
     </w:p>
     <w:p>
       <w:pPr>
@@ -2037,34 +2065,96 @@
         <w:rPr>
           <w:lang w:val="vi-VN"/>
         </w:rPr>
-        <w:t xml:space="preserve">Hiển thị danh sách sản phẩm, bên cạnh có nút </w:t>
-      </w:r>
-      <w:r>
-        <w:rPr>
-          <w:lang w:val="vi-VN"/>
-        </w:rPr>
-        <w:t xml:space="preserve">update(còn thiếu thêm ảnh, sửa multipe choice category, brand) </w:t>
-      </w:r>
-      <w:r>
-        <w:rPr>
-          <w:lang w:val="vi-VN"/>
-        </w:rPr>
-        <w:t>, delete</w:t>
-      </w:r>
-      <w:r>
-        <w:rPr>
-          <w:lang w:val="vi-VN"/>
-        </w:rPr>
+        <w:t xml:space="preserve">Hiển thị danh sách sản phẩm, </w:t>
+      </w:r>
+    </w:p>
+    <w:p>
+      <w:pPr>
+        <w:pStyle w:val="ListParagraph"/>
+        <w:numPr>
+          <w:ilvl w:val="1"/>
+          <w:numId w:val="28"/>
+        </w:numPr>
+        <w:rPr>
+          <w:lang w:val="vi-VN"/>
+        </w:rPr>
+      </w:pPr>
+      <w:r>
+        <w:rPr>
+          <w:lang w:val="vi-VN"/>
+        </w:rPr>
+        <w:t xml:space="preserve">bên cạnh có nút </w:t>
+      </w:r>
+      <w:r>
+        <w:rPr>
+          <w:lang w:val="vi-VN"/>
+        </w:rPr>
+        <w:t>update(còn thiếu thêm ảnh, sửa multipe choice category, brand)</w:t>
+      </w:r>
+      <w:r>
         <w:t xml:space="preserve"> </w:t>
       </w:r>
       <w:r>
         <w:rPr>
           <w:highlight w:val="yellow"/>
-          <w:lang w:val="vi-VN"/>
         </w:rPr>
         <w:t>(done)</w:t>
       </w:r>
     </w:p>
+    <w:p>
+      <w:pPr>
+        <w:pStyle w:val="ListParagraph"/>
+        <w:numPr>
+          <w:ilvl w:val="1"/>
+          <w:numId w:val="28"/>
+        </w:numPr>
+        <w:rPr>
+          <w:lang w:val="vi-VN"/>
+        </w:rPr>
+      </w:pPr>
+      <w:r>
+        <w:rPr>
+          <w:lang w:val="vi-VN"/>
+        </w:rPr>
+        <w:t xml:space="preserve"> delete</w:t>
+      </w:r>
+      <w:r>
+        <w:rPr>
+          <w:lang w:val="vi-VN"/>
+        </w:rPr>
+        <w:t xml:space="preserve"> </w:t>
+      </w:r>
+      <w:r>
+        <w:rPr>
+          <w:highlight w:val="yellow"/>
+          <w:lang w:val="vi-VN"/>
+        </w:rPr>
+        <w:t>(done)</w:t>
+      </w:r>
+    </w:p>
+    <w:p>
+      <w:pPr>
+        <w:pStyle w:val="ListParagraph"/>
+        <w:numPr>
+          <w:ilvl w:val="1"/>
+          <w:numId w:val="28"/>
+        </w:numPr>
+        <w:rPr>
+          <w:lang w:val="vi-VN"/>
+        </w:rPr>
+      </w:pPr>
+      <w:bookmarkStart w:id="0" w:name="_Hlk154183875"/>
+      <w:r>
+        <w:t>Phân</w:t>
+      </w:r>
+      <w:r>
+        <w:rPr>
+          <w:lang w:val="vi-VN"/>
+        </w:rPr>
+        <w:t xml:space="preserve"> trang</w:t>
+      </w:r>
+    </w:p>
+    <w:bookmarkEnd w:id="0"/>
     <w:p>
       <w:pPr>
         <w:pStyle w:val="ListParagraph"/>
@@ -2088,6 +2178,15 @@
         </w:rPr>
         <w:t xml:space="preserve"> (còn thiếu thêm ảnh, sửa multipe choice category, brand)</w:t>
       </w:r>
+      <w:r>
+        <w:t xml:space="preserve">  </w:t>
+      </w:r>
+      <w:r>
+        <w:rPr>
+          <w:highlight w:val="yellow"/>
+        </w:rPr>
+        <w:t>(done)</w:t>
+      </w:r>
     </w:p>
     <w:p>
       <w:pPr>
@@ -2122,6 +2221,7 @@
         <w:rPr>
           <w:lang w:val="vi-VN"/>
         </w:rPr>
+        <w:lastRenderedPageBreak/>
         <w:t>Hiển thị danh sách đơn hàng, bên cạnh có nút xem chi tiết đơn hàng,thay đổi trạng thái đơn hàng.</w:t>
       </w:r>
     </w:p>
@@ -2136,7 +2236,7 @@
           <w:lang w:val="vi-VN"/>
         </w:rPr>
       </w:pPr>
-      <w:bookmarkStart w:id="0" w:name="_Hlk153550544"/>
+      <w:bookmarkStart w:id="1" w:name="_Hlk153550544"/>
       <w:r>
         <w:rPr>
           <w:lang w:val="vi-VN"/>
@@ -2192,7 +2292,7 @@
         </w:rPr>
       </w:pPr>
     </w:p>
-    <w:bookmarkEnd w:id="0"/>
+    <w:bookmarkEnd w:id="1"/>
     <w:p>
       <w:pPr>
         <w:pStyle w:val="ListParagraph"/>
@@ -2375,6 +2475,7 @@
         <w:rPr>
           <w:lang w:val="vi-VN"/>
         </w:rPr>
+        <w:lastRenderedPageBreak/>
         <w:t>Tạo cơ sở dữ liệu</w:t>
       </w:r>
     </w:p>
@@ -2478,161 +2579,161 @@
         <w:rPr>
           <w:lang w:val="vi-VN"/>
         </w:rPr>
+        <w:t>3. Bảng `Brands` (Thương hiệu):</w:t>
+      </w:r>
+    </w:p>
+    <w:p>
+      <w:pPr>
+        <w:spacing w:after="0"/>
+        <w:rPr>
+          <w:lang w:val="vi-VN"/>
+        </w:rPr>
+      </w:pPr>
+      <w:r>
+        <w:rPr>
+          <w:lang w:val="vi-VN"/>
+        </w:rPr>
+        <w:t>4. Bảng `Categories` (Danh mục):</w:t>
+      </w:r>
+    </w:p>
+    <w:p>
+      <w:pPr>
+        <w:spacing w:after="0"/>
+        <w:rPr>
+          <w:lang w:val="vi-VN"/>
+        </w:rPr>
+      </w:pPr>
+      <w:r>
+        <w:rPr>
+          <w:lang w:val="vi-VN"/>
+        </w:rPr>
+        <w:t>5. Bảng `Cart` (Giỏ hàng):</w:t>
+      </w:r>
+    </w:p>
+    <w:p>
+      <w:pPr>
+        <w:spacing w:after="0"/>
+        <w:rPr>
+          <w:lang w:val="vi-VN"/>
+        </w:rPr>
+      </w:pPr>
+      <w:r>
+        <w:rPr>
+          <w:lang w:val="vi-VN"/>
+        </w:rPr>
+        <w:t>6. Bảng `Cart_Items` (Sản phẩm trong giỏ hàng):</w:t>
+      </w:r>
+    </w:p>
+    <w:p>
+      <w:pPr>
+        <w:spacing w:after="0"/>
+        <w:rPr>
+          <w:lang w:val="vi-VN"/>
+        </w:rPr>
+      </w:pPr>
+      <w:r>
+        <w:rPr>
+          <w:lang w:val="vi-VN"/>
+        </w:rPr>
+        <w:t>7. Bảng `Orders` (Đơn hàng):</w:t>
+      </w:r>
+    </w:p>
+    <w:p>
+      <w:pPr>
+        <w:spacing w:after="0"/>
+        <w:rPr>
+          <w:lang w:val="vi-VN"/>
+        </w:rPr>
+      </w:pPr>
+      <w:r>
+        <w:rPr>
+          <w:lang w:val="vi-VN"/>
+        </w:rPr>
+        <w:t>8. Bảng `Order_Items` (Sản phẩm trong đơn hàng):</w:t>
+      </w:r>
+    </w:p>
+    <w:p>
+      <w:pPr>
+        <w:spacing w:after="0"/>
+        <w:rPr>
+          <w:lang w:val="vi-VN"/>
+        </w:rPr>
+      </w:pPr>
+      <w:r>
+        <w:rPr>
+          <w:lang w:val="vi-VN"/>
+        </w:rPr>
+        <w:t>9. Bảng `Feedback`(Phản hồi của người dùng)</w:t>
+      </w:r>
+    </w:p>
+    <w:p>
+      <w:pPr>
+        <w:spacing w:after="0"/>
+        <w:rPr>
+          <w:lang w:val="vi-VN"/>
+        </w:rPr>
+      </w:pPr>
+      <w:r>
+        <w:rPr>
+          <w:lang w:val="vi-VN"/>
+        </w:rPr>
+        <w:t>Mối quan hệ giữa các bảng:</w:t>
+      </w:r>
+    </w:p>
+    <w:p>
+      <w:pPr>
+        <w:spacing w:after="0"/>
+        <w:rPr>
+          <w:lang w:val="vi-VN"/>
+        </w:rPr>
+      </w:pPr>
+      <w:r>
+        <w:rPr>
+          <w:lang w:val="vi-VN"/>
+        </w:rPr>
+        <w:t>- Bảng `Products` có khóa ngoại đến `Brands` và `Categories`.</w:t>
+      </w:r>
+    </w:p>
+    <w:p>
+      <w:pPr>
+        <w:spacing w:after="0"/>
+        <w:rPr>
+          <w:lang w:val="vi-VN"/>
+        </w:rPr>
+      </w:pPr>
+      <w:r>
+        <w:rPr>
+          <w:lang w:val="vi-VN"/>
+        </w:rPr>
+        <w:t>- Bảng `Cart` có khóa ngoại đến `Users`.</w:t>
+      </w:r>
+    </w:p>
+    <w:p>
+      <w:pPr>
+        <w:spacing w:after="0"/>
+        <w:rPr>
+          <w:lang w:val="vi-VN"/>
+        </w:rPr>
+      </w:pPr>
+      <w:r>
+        <w:rPr>
+          <w:lang w:val="vi-VN"/>
+        </w:rPr>
+        <w:t>- Bảng `Cart_Items` có khóa ngoại đến `Cart` và `Products`.</w:t>
+      </w:r>
+    </w:p>
+    <w:p>
+      <w:pPr>
+        <w:spacing w:after="0"/>
+        <w:rPr>
+          <w:lang w:val="vi-VN"/>
+        </w:rPr>
+      </w:pPr>
+      <w:r>
+        <w:rPr>
+          <w:lang w:val="vi-VN"/>
+        </w:rPr>
         <w:lastRenderedPageBreak/>
-        <w:t>3. Bảng `Brands` (Thương hiệu):</w:t>
-      </w:r>
-    </w:p>
-    <w:p>
-      <w:pPr>
-        <w:spacing w:after="0"/>
-        <w:rPr>
-          <w:lang w:val="vi-VN"/>
-        </w:rPr>
-      </w:pPr>
-      <w:r>
-        <w:rPr>
-          <w:lang w:val="vi-VN"/>
-        </w:rPr>
-        <w:t>4. Bảng `Categories` (Danh mục):</w:t>
-      </w:r>
-    </w:p>
-    <w:p>
-      <w:pPr>
-        <w:spacing w:after="0"/>
-        <w:rPr>
-          <w:lang w:val="vi-VN"/>
-        </w:rPr>
-      </w:pPr>
-      <w:r>
-        <w:rPr>
-          <w:lang w:val="vi-VN"/>
-        </w:rPr>
-        <w:t>5. Bảng `Cart` (Giỏ hàng):</w:t>
-      </w:r>
-    </w:p>
-    <w:p>
-      <w:pPr>
-        <w:spacing w:after="0"/>
-        <w:rPr>
-          <w:lang w:val="vi-VN"/>
-        </w:rPr>
-      </w:pPr>
-      <w:r>
-        <w:rPr>
-          <w:lang w:val="vi-VN"/>
-        </w:rPr>
-        <w:t>6. Bảng `Cart_Items` (Sản phẩm trong giỏ hàng):</w:t>
-      </w:r>
-    </w:p>
-    <w:p>
-      <w:pPr>
-        <w:spacing w:after="0"/>
-        <w:rPr>
-          <w:lang w:val="vi-VN"/>
-        </w:rPr>
-      </w:pPr>
-      <w:r>
-        <w:rPr>
-          <w:lang w:val="vi-VN"/>
-        </w:rPr>
-        <w:t>7. Bảng `Orders` (Đơn hàng):</w:t>
-      </w:r>
-    </w:p>
-    <w:p>
-      <w:pPr>
-        <w:spacing w:after="0"/>
-        <w:rPr>
-          <w:lang w:val="vi-VN"/>
-        </w:rPr>
-      </w:pPr>
-      <w:r>
-        <w:rPr>
-          <w:lang w:val="vi-VN"/>
-        </w:rPr>
-        <w:t>8. Bảng `Order_Items` (Sản phẩm trong đơn hàng):</w:t>
-      </w:r>
-    </w:p>
-    <w:p>
-      <w:pPr>
-        <w:spacing w:after="0"/>
-        <w:rPr>
-          <w:lang w:val="vi-VN"/>
-        </w:rPr>
-      </w:pPr>
-      <w:r>
-        <w:rPr>
-          <w:lang w:val="vi-VN"/>
-        </w:rPr>
-        <w:t>9. Bảng `Feedback`(Phản hồi của người dùng)</w:t>
-      </w:r>
-    </w:p>
-    <w:p>
-      <w:pPr>
-        <w:spacing w:after="0"/>
-        <w:rPr>
-          <w:lang w:val="vi-VN"/>
-        </w:rPr>
-      </w:pPr>
-      <w:r>
-        <w:rPr>
-          <w:lang w:val="vi-VN"/>
-        </w:rPr>
-        <w:t>Mối quan hệ giữa các bảng:</w:t>
-      </w:r>
-    </w:p>
-    <w:p>
-      <w:pPr>
-        <w:spacing w:after="0"/>
-        <w:rPr>
-          <w:lang w:val="vi-VN"/>
-        </w:rPr>
-      </w:pPr>
-      <w:r>
-        <w:rPr>
-          <w:lang w:val="vi-VN"/>
-        </w:rPr>
-        <w:t>- Bảng `Products` có khóa ngoại đến `Brands` và `Categories`.</w:t>
-      </w:r>
-    </w:p>
-    <w:p>
-      <w:pPr>
-        <w:spacing w:after="0"/>
-        <w:rPr>
-          <w:lang w:val="vi-VN"/>
-        </w:rPr>
-      </w:pPr>
-      <w:r>
-        <w:rPr>
-          <w:lang w:val="vi-VN"/>
-        </w:rPr>
-        <w:t>- Bảng `Cart` có khóa ngoại đến `Users`.</w:t>
-      </w:r>
-    </w:p>
-    <w:p>
-      <w:pPr>
-        <w:spacing w:after="0"/>
-        <w:rPr>
-          <w:lang w:val="vi-VN"/>
-        </w:rPr>
-      </w:pPr>
-      <w:r>
-        <w:rPr>
-          <w:lang w:val="vi-VN"/>
-        </w:rPr>
-        <w:t>- Bảng `Cart_Items` có khóa ngoại đến `Cart` và `Products`.</w:t>
-      </w:r>
-    </w:p>
-    <w:p>
-      <w:pPr>
-        <w:spacing w:after="0"/>
-        <w:rPr>
-          <w:lang w:val="vi-VN"/>
-        </w:rPr>
-      </w:pPr>
-      <w:r>
-        <w:rPr>
-          <w:lang w:val="vi-VN"/>
-        </w:rPr>
         <w:t>- Bảng `Orders` có khóa ngoại đến `Users`.</w:t>
       </w:r>
     </w:p>
@@ -3545,6 +3646,12 @@
           <w:lang w:val="vi-VN"/>
         </w:rPr>
       </w:pPr>
+      <w:r>
+        <w:rPr>
+          <w:lang w:val="vi-VN"/>
+        </w:rPr>
+        <w:t>Phân trang sử dụng bootstrap</w:t>
+      </w:r>
     </w:p>
     <w:p>
       <w:pPr>
@@ -5895,7 +6002,7 @@
         <w:rFonts w:ascii="Symbol" w:hAnsi="Symbol" w:hint="default"/>
       </w:rPr>
     </w:lvl>
-    <w:lvl w:ilvl="1" w:tplc="04090003" w:tentative="1">
+    <w:lvl w:ilvl="1" w:tplc="04090003">
       <w:start w:val="1"/>
       <w:numFmt w:val="bullet"/>
       <w:lvlText w:val="o"/>

</xml_diff>

<commit_message>
update crud user feature
</commit_message>
<xml_diff>
--- a/LTW.docx
+++ b/LTW.docx
@@ -3392,6 +3392,12 @@
         <w:lastRenderedPageBreak/>
         <w:t xml:space="preserve">Bảo Mật: </w:t>
       </w:r>
+      <w:r>
+        <w:rPr>
+          <w:lang w:val="vi-VN"/>
+        </w:rPr>
+        <w:t>(5)</w:t>
+      </w:r>
     </w:p>
     <w:p>
       <w:pPr>
@@ -3438,6 +3444,26 @@
           <w:lang w:val="vi-VN"/>
         </w:rPr>
       </w:pPr>
+      <w:r>
+        <w:rPr>
+          <w:lang w:val="vi-VN"/>
+        </w:rPr>
+        <w:t>Phân trang sử dụng bootstrap</w:t>
+      </w:r>
+    </w:p>
+    <w:p>
+      <w:pPr>
+        <w:rPr>
+          <w:lang w:val="vi-VN"/>
+        </w:rPr>
+      </w:pPr>
+    </w:p>
+    <w:p>
+      <w:pPr>
+        <w:rPr>
+          <w:lang w:val="vi-VN"/>
+        </w:rPr>
+      </w:pPr>
     </w:p>
     <w:p>
       <w:pPr>
@@ -3466,11 +3492,6 @@
       </w:r>
     </w:p>
     <w:p>
-      <w:pPr>
-        <w:rPr>
-          <w:lang w:val="vi-VN"/>
-        </w:rPr>
-      </w:pPr>
       <w:r>
         <w:rPr>
           <w:lang w:val="vi-VN"/>
@@ -3638,19 +3659,6 @@
         </w:rPr>
         <w:tab/>
         <w:t>(1-2)</w:t>
-      </w:r>
-    </w:p>
-    <w:p>
-      <w:pPr>
-        <w:rPr>
-          <w:lang w:val="vi-VN"/>
-        </w:rPr>
-      </w:pPr>
-      <w:r>
-        <w:rPr>
-          <w:lang w:val="vi-VN"/>
-        </w:rPr>
-        <w:t>Phân trang sử dụng bootstrap</w:t>
       </w:r>
     </w:p>
     <w:p>

</xml_diff>

<commit_message>
update crud brand, category features
</commit_message>
<xml_diff>
--- a/LTW.docx
+++ b/LTW.docx
@@ -40,6 +40,7 @@
         <w:rPr>
           <w:b/>
           <w:bCs/>
+          <w:highlight w:val="yellow"/>
           <w:lang w:val="vi-VN"/>
         </w:rPr>
       </w:pPr>
@@ -47,6 +48,7 @@
         <w:rPr>
           <w:b/>
           <w:bCs/>
+          <w:highlight w:val="yellow"/>
         </w:rPr>
         <w:t>Nguoidung</w:t>
       </w:r>
@@ -284,23 +286,77 @@
     </w:p>
     <w:p>
       <w:pPr>
+        <w:spacing w:after="0"/>
+        <w:ind w:left="360"/>
+        <w:rPr>
+          <w:lang w:val="vi-VN"/>
+        </w:rPr>
+      </w:pPr>
+    </w:p>
+    <w:p>
+      <w:pPr>
+        <w:spacing w:after="0"/>
+        <w:ind w:left="360"/>
+        <w:rPr>
+          <w:lang w:val="vi-VN"/>
+        </w:rPr>
+      </w:pPr>
+      <w:r>
+        <w:rPr>
+          <w:highlight w:val="yellow"/>
+          <w:lang w:val="vi-VN"/>
+        </w:rPr>
+        <w:t>3</w:t>
+      </w:r>
+      <w:r>
+        <w:rPr>
+          <w:lang w:val="vi-VN"/>
+        </w:rPr>
+        <w:t>-</w:t>
+      </w:r>
+      <w:r>
+        <w:rPr>
+          <w:highlight w:val="yellow"/>
+          <w:lang w:val="vi-VN"/>
+        </w:rPr>
+        <w:t>4</w:t>
+      </w:r>
+      <w:r>
+        <w:rPr>
+          <w:lang w:val="vi-VN"/>
+        </w:rPr>
+        <w:t xml:space="preserve"> </w:t>
+      </w:r>
+      <w:r>
+        <w:rPr>
+          <w:highlight w:val="yellow"/>
+          <w:lang w:val="vi-VN"/>
+        </w:rPr>
+        <w:t>merge</w:t>
+      </w:r>
+    </w:p>
+    <w:p>
+      <w:pPr>
         <w:numPr>
           <w:ilvl w:val="0"/>
           <w:numId w:val="1"/>
         </w:numPr>
         <w:spacing w:after="0"/>
         <w:rPr>
-          <w:lang w:val="vi-VN"/>
-        </w:rPr>
-      </w:pPr>
-      <w:r>
-        <w:rPr>
+          <w:highlight w:val="yellow"/>
+          <w:lang w:val="vi-VN"/>
+        </w:rPr>
+      </w:pPr>
+      <w:r>
+        <w:rPr>
+          <w:highlight w:val="yellow"/>
           <w:lang w:val="vi-VN"/>
         </w:rPr>
         <w:t>Trang GDChiTietUser.jsp</w:t>
       </w:r>
       <w:r>
         <w:rPr>
+          <w:highlight w:val="yellow"/>
           <w:lang w:val="vi-VN"/>
         </w:rPr>
         <w:t xml:space="preserve"> ( thông tin chi tiết để phục vụ tạo order)</w:t>
@@ -351,11 +407,13 @@
         </w:numPr>
         <w:spacing w:after="0"/>
         <w:rPr>
-          <w:lang w:val="vi-VN"/>
-        </w:rPr>
-      </w:pPr>
-      <w:r>
-        <w:rPr>
+          <w:highlight w:val="yellow"/>
+          <w:lang w:val="vi-VN"/>
+        </w:rPr>
+      </w:pPr>
+      <w:r>
+        <w:rPr>
+          <w:highlight w:val="yellow"/>
           <w:lang w:val="vi-VN"/>
         </w:rPr>
         <w:t>Trang GDUpdateUser.jsp</w:t>
@@ -728,6 +786,7 @@
         <w:rPr>
           <w:lang w:val="vi-VN"/>
         </w:rPr>
+        <w:lastRenderedPageBreak/>
         <w:t xml:space="preserve">Click </w:t>
       </w:r>
       <w:r>
@@ -796,7 +855,6 @@
         <w:rPr>
           <w:lang w:val="vi-VN"/>
         </w:rPr>
-        <w:lastRenderedPageBreak/>
         <w:t>Click vào sản phẩm nhảy sang trang GDChiTietSp.jsp</w:t>
       </w:r>
       <w:r>
@@ -839,11 +897,13 @@
           <w:numId w:val="23"/>
         </w:numPr>
         <w:rPr>
-          <w:lang w:val="vi-VN"/>
-        </w:rPr>
-      </w:pPr>
-      <w:r>
-        <w:rPr>
+          <w:highlight w:val="yellow"/>
+          <w:lang w:val="vi-VN"/>
+        </w:rPr>
+      </w:pPr>
+      <w:r>
+        <w:rPr>
+          <w:highlight w:val="yellow"/>
           <w:lang w:val="vi-VN"/>
         </w:rPr>
         <w:t>Trang GDChiTietSp.jsp</w:t>
@@ -1023,11 +1083,13 @@
           <w:numId w:val="23"/>
         </w:numPr>
         <w:rPr>
-          <w:lang w:val="vi-VN"/>
-        </w:rPr>
-      </w:pPr>
-      <w:r>
-        <w:rPr>
+          <w:highlight w:val="yellow"/>
+          <w:lang w:val="vi-VN"/>
+        </w:rPr>
+      </w:pPr>
+      <w:r>
+        <w:rPr>
+          <w:highlight w:val="yellow"/>
           <w:lang w:val="vi-VN"/>
         </w:rPr>
         <w:t>Trang GDGioHang.jsp</w:t>
@@ -1213,11 +1275,13 @@
           <w:numId w:val="23"/>
         </w:numPr>
         <w:rPr>
-          <w:lang w:val="vi-VN"/>
-        </w:rPr>
-      </w:pPr>
-      <w:r>
-        <w:rPr>
+          <w:highlight w:val="yellow"/>
+          <w:lang w:val="vi-VN"/>
+        </w:rPr>
+      </w:pPr>
+      <w:r>
+        <w:rPr>
+          <w:highlight w:val="yellow"/>
           <w:lang w:val="vi-VN"/>
         </w:rPr>
         <w:t>Trang GDDatHang.jsp</w:t>
@@ -1532,6 +1596,7 @@
         <w:rPr>
           <w:lang w:val="vi-VN"/>
         </w:rPr>
+        <w:lastRenderedPageBreak/>
         <w:t>Trang GDChiTietDh.jsp</w:t>
       </w:r>
     </w:p>
@@ -1568,7 +1633,6 @@
         <w:rPr>
           <w:lang w:val="vi-VN"/>
         </w:rPr>
-        <w:lastRenderedPageBreak/>
         <w:t>Nút back .</w:t>
       </w:r>
     </w:p>
@@ -1655,6 +1719,15 @@
         </w:rPr>
         <w:t xml:space="preserve"> </w:t>
       </w:r>
+      <w:r>
+        <w:t xml:space="preserve"> </w:t>
+      </w:r>
+      <w:r>
+        <w:rPr>
+          <w:highlight w:val="yellow"/>
+        </w:rPr>
+        <w:t>&lt;done&gt;</w:t>
+      </w:r>
     </w:p>
     <w:p>
       <w:pPr>
@@ -1713,6 +1786,17 @@
       <w:r>
         <w:t>.jsp</w:t>
       </w:r>
+      <w:r>
+        <w:t xml:space="preserve"> </w:t>
+      </w:r>
+      <w:bookmarkStart w:id="0" w:name="_Hlk154350760"/>
+      <w:r>
+        <w:rPr>
+          <w:highlight w:val="yellow"/>
+        </w:rPr>
+        <w:t>(done)</w:t>
+      </w:r>
+      <w:bookmarkEnd w:id="0"/>
     </w:p>
     <w:p>
       <w:pPr>
@@ -1752,6 +1836,12 @@
         </w:rPr>
         <w:t>.jsp</w:t>
       </w:r>
+      <w:r>
+        <w:rPr>
+          <w:highlight w:val="yellow"/>
+        </w:rPr>
+        <w:t>(done)</w:t>
+      </w:r>
     </w:p>
     <w:p>
       <w:pPr>
@@ -1843,7 +1933,16 @@
         </w:numPr>
       </w:pPr>
       <w:r>
+        <w:rPr>
+          <w:highlight w:val="yellow"/>
+        </w:rPr>
         <w:t>Trang GDQuanLyUser.jsp</w:t>
+      </w:r>
+      <w:r>
+        <w:rPr>
+          <w:lang w:val="vi-VN"/>
+        </w:rPr>
+        <w:t xml:space="preserve"> </w:t>
       </w:r>
     </w:p>
     <w:p>
@@ -1861,7 +1960,44 @@
         <w:rPr>
           <w:lang w:val="vi-VN"/>
         </w:rPr>
-        <w:t xml:space="preserve"> sách user, bên cạnh có các nút xóa user đó.</w:t>
+        <w:t xml:space="preserve"> sách user, bên cạnh có các nút </w:t>
+      </w:r>
+      <w:r>
+        <w:t>sửa</w:t>
+      </w:r>
+      <w:r>
+        <w:rPr>
+          <w:lang w:val="vi-VN"/>
+        </w:rPr>
+        <w:t xml:space="preserve">, </w:t>
+      </w:r>
+      <w:r>
+        <w:rPr>
+          <w:lang w:val="vi-VN"/>
+        </w:rPr>
+        <w:t>xóa user đó</w:t>
+      </w:r>
+      <w:r>
+        <w:rPr>
+          <w:lang w:val="vi-VN"/>
+        </w:rPr>
+        <w:t xml:space="preserve"> </w:t>
+      </w:r>
+      <w:r>
+        <w:rPr>
+          <w:highlight w:val="yellow"/>
+          <w:lang w:val="vi-VN"/>
+        </w:rPr>
+        <w:t>(done)</w:t>
+      </w:r>
+      <w:r>
+        <w:rPr>
+          <w:lang w:val="vi-VN"/>
+        </w:rPr>
+        <w:t>.</w:t>
+      </w:r>
+      <w:r>
+        <w:t xml:space="preserve"> </w:t>
       </w:r>
     </w:p>
     <w:p>
@@ -1873,10 +2009,41 @@
         </w:numPr>
       </w:pPr>
       <w:r>
+        <w:t>Tạo</w:t>
+      </w:r>
+      <w:r>
+        <w:rPr>
+          <w:lang w:val="vi-VN"/>
+        </w:rPr>
+        <w:t xml:space="preserve"> User mới </w:t>
+      </w:r>
+      <w:r>
+        <w:rPr>
+          <w:highlight w:val="yellow"/>
+          <w:lang w:val="vi-VN"/>
+        </w:rPr>
+        <w:t>(done)</w:t>
+      </w:r>
+    </w:p>
+    <w:p>
+      <w:pPr>
+        <w:pStyle w:val="ListParagraph"/>
+        <w:numPr>
+          <w:ilvl w:val="0"/>
+          <w:numId w:val="18"/>
+        </w:numPr>
+      </w:pPr>
+      <w:r>
         <w:rPr>
           <w:lang w:val="vi-VN"/>
         </w:rPr>
         <w:t>Nút xem danh sách đơn hàng cạnh user đó ( lịch sử mua hàng).</w:t>
+      </w:r>
+      <w:r>
+        <w:rPr>
+          <w:lang w:val="vi-VN"/>
+        </w:rPr>
+        <w:t>(optional)</w:t>
       </w:r>
     </w:p>
     <w:p>
@@ -1887,11 +2054,13 @@
           <w:numId w:val="22"/>
         </w:numPr>
         <w:rPr>
-          <w:lang w:val="vi-VN"/>
-        </w:rPr>
-      </w:pPr>
-      <w:r>
-        <w:rPr>
+          <w:highlight w:val="yellow"/>
+          <w:lang w:val="vi-VN"/>
+        </w:rPr>
+      </w:pPr>
+      <w:r>
+        <w:rPr>
+          <w:highlight w:val="yellow"/>
           <w:lang w:val="vi-VN"/>
         </w:rPr>
         <w:t>Trang GDQuanLyCategory.jsp</w:t>
@@ -1914,6 +2083,19 @@
         </w:rPr>
         <w:t>Danh sách category, bên cạnh có nút sửa, xóa category đó.</w:t>
       </w:r>
+      <w:r>
+        <w:rPr>
+          <w:highlight w:val="yellow"/>
+          <w:lang w:val="vi-VN"/>
+        </w:rPr>
+        <w:t xml:space="preserve"> </w:t>
+      </w:r>
+      <w:r>
+        <w:rPr>
+          <w:highlight w:val="yellow"/>
+        </w:rPr>
+        <w:t>(done)</w:t>
+      </w:r>
     </w:p>
     <w:p>
       <w:pPr>
@@ -1932,6 +2114,18 @@
         </w:rPr>
         <w:t>Nút thêm category đó.</w:t>
       </w:r>
+      <w:r>
+        <w:rPr>
+          <w:highlight w:val="yellow"/>
+        </w:rPr>
+        <w:t xml:space="preserve"> </w:t>
+      </w:r>
+      <w:r>
+        <w:rPr>
+          <w:highlight w:val="yellow"/>
+        </w:rPr>
+        <w:t>(done)</w:t>
+      </w:r>
     </w:p>
     <w:p>
       <w:pPr>
@@ -1941,11 +2135,13 @@
           <w:numId w:val="22"/>
         </w:numPr>
         <w:rPr>
-          <w:lang w:val="vi-VN"/>
-        </w:rPr>
-      </w:pPr>
-      <w:r>
-        <w:rPr>
+          <w:highlight w:val="yellow"/>
+          <w:lang w:val="vi-VN"/>
+        </w:rPr>
+      </w:pPr>
+      <w:r>
+        <w:rPr>
+          <w:highlight w:val="yellow"/>
           <w:lang w:val="vi-VN"/>
         </w:rPr>
         <w:t>Trang GDQuanLyBrand.jsp</w:t>
@@ -1968,6 +2164,19 @@
         </w:rPr>
         <w:t>Danh sách Brand, bên cạnh có nút sửa, xóa brand đó.</w:t>
       </w:r>
+      <w:r>
+        <w:rPr>
+          <w:highlight w:val="yellow"/>
+          <w:lang w:val="vi-VN"/>
+        </w:rPr>
+        <w:t xml:space="preserve"> </w:t>
+      </w:r>
+      <w:r>
+        <w:rPr>
+          <w:highlight w:val="yellow"/>
+        </w:rPr>
+        <w:t>(done)</w:t>
+      </w:r>
     </w:p>
     <w:p>
       <w:pPr>
@@ -1986,6 +2195,18 @@
         </w:rPr>
         <w:t>Nút thêm Brand mới.</w:t>
       </w:r>
+      <w:r>
+        <w:rPr>
+          <w:highlight w:val="yellow"/>
+        </w:rPr>
+        <w:t xml:space="preserve"> </w:t>
+      </w:r>
+      <w:r>
+        <w:rPr>
+          <w:highlight w:val="yellow"/>
+        </w:rPr>
+        <w:t>(done)</w:t>
+      </w:r>
     </w:p>
     <w:p>
       <w:pPr>
@@ -2037,16 +2258,21 @@
           <w:numId w:val="22"/>
         </w:numPr>
         <w:rPr>
-          <w:lang w:val="vi-VN"/>
-        </w:rPr>
-      </w:pPr>
-      <w:r>
-        <w:rPr>
+          <w:highlight w:val="yellow"/>
+          <w:lang w:val="vi-VN"/>
+        </w:rPr>
+      </w:pPr>
+      <w:r>
+        <w:rPr>
+          <w:highlight w:val="yellow"/>
           <w:lang w:val="vi-VN"/>
         </w:rPr>
         <w:t>Trang GDQuanLySp.jsp</w:t>
       </w:r>
       <w:r>
+        <w:rPr>
+          <w:highlight w:val="yellow"/>
+        </w:rPr>
         <w:t xml:space="preserve"> </w:t>
       </w:r>
     </w:p>
@@ -2143,8 +2369,9 @@
           <w:lang w:val="vi-VN"/>
         </w:rPr>
       </w:pPr>
-      <w:bookmarkStart w:id="0" w:name="_Hlk154183875"/>
-      <w:r>
+      <w:bookmarkStart w:id="1" w:name="_Hlk154183875"/>
+      <w:r>
+        <w:lastRenderedPageBreak/>
         <w:t>Phân</w:t>
       </w:r>
       <w:r>
@@ -2154,7 +2381,7 @@
         <w:t xml:space="preserve"> trang</w:t>
       </w:r>
     </w:p>
-    <w:bookmarkEnd w:id="0"/>
+    <w:bookmarkEnd w:id="1"/>
     <w:p>
       <w:pPr>
         <w:pStyle w:val="ListParagraph"/>
@@ -2221,7 +2448,6 @@
         <w:rPr>
           <w:lang w:val="vi-VN"/>
         </w:rPr>
-        <w:lastRenderedPageBreak/>
         <w:t>Hiển thị danh sách đơn hàng, bên cạnh có nút xem chi tiết đơn hàng,thay đổi trạng thái đơn hàng.</w:t>
       </w:r>
     </w:p>
@@ -2236,7 +2462,7 @@
           <w:lang w:val="vi-VN"/>
         </w:rPr>
       </w:pPr>
-      <w:bookmarkStart w:id="1" w:name="_Hlk153550544"/>
+      <w:bookmarkStart w:id="2" w:name="_Hlk153550544"/>
       <w:r>
         <w:rPr>
           <w:lang w:val="vi-VN"/>
@@ -2292,7 +2518,7 @@
         </w:rPr>
       </w:pPr>
     </w:p>
-    <w:bookmarkEnd w:id="1"/>
+    <w:bookmarkEnd w:id="2"/>
     <w:p>
       <w:pPr>
         <w:pStyle w:val="ListParagraph"/>
@@ -2320,12 +2546,19 @@
           <w:ilvl w:val="0"/>
           <w:numId w:val="25"/>
         </w:numPr>
-      </w:pPr>
-      <w:r>
+        <w:rPr>
+          <w:highlight w:val="yellow"/>
+        </w:rPr>
+      </w:pPr>
+      <w:r>
+        <w:rPr>
+          <w:highlight w:val="yellow"/>
+        </w:rPr>
         <w:t>Header.jsp</w:t>
       </w:r>
       <w:r>
         <w:rPr>
+          <w:highlight w:val="yellow"/>
           <w:lang w:val="vi-VN"/>
         </w:rPr>
         <w:t xml:space="preserve"> (done)</w:t>
@@ -3184,6 +3417,7 @@
       </w:pPr>
       <w:r>
         <w:rPr>
+          <w:highlight w:val="yellow"/>
           <w:lang w:val="vi-VN"/>
         </w:rPr>
         <w:t>+ Quản lý người dùng: (2)</w:t>
@@ -3249,6 +3483,7 @@
       </w:pPr>
       <w:r>
         <w:rPr>
+          <w:highlight w:val="yellow"/>
           <w:lang w:val="vi-VN"/>
         </w:rPr>
         <w:t>+ Quản lý sản phẩm : file ảnh (5)</w:t>
@@ -3282,6 +3517,7 @@
       </w:pPr>
       <w:r>
         <w:rPr>
+          <w:highlight w:val="yellow"/>
           <w:lang w:val="vi-VN"/>
         </w:rPr>
         <w:t>+ Chi Tiết User (2)</w:t>
@@ -3295,6 +3531,7 @@
       </w:pPr>
       <w:r>
         <w:rPr>
+          <w:highlight w:val="yellow"/>
           <w:lang w:val="vi-VN"/>
         </w:rPr>
         <w:t>+ Update User  (2)</w:t>
@@ -3367,6 +3604,7 @@
       </w:pPr>
       <w:r>
         <w:rPr>
+          <w:highlight w:val="yellow"/>
           <w:lang w:val="vi-VN"/>
         </w:rPr>
         <w:t>+ Sửa chức năng thêm giỏ hàng không quá số lượng trong kho (5)</w:t>
@@ -3420,6 +3658,7 @@
       </w:pPr>
       <w:r>
         <w:rPr>
+          <w:highlight w:val="yellow"/>
           <w:lang w:val="vi-VN"/>
         </w:rPr>
         <w:t>+ Tạo 1 trang 404</w:t>
@@ -3492,6 +3731,11 @@
       </w:r>
     </w:p>
     <w:p>
+      <w:pPr>
+        <w:rPr>
+          <w:lang w:val="vi-VN"/>
+        </w:rPr>
+      </w:pPr>
       <w:r>
         <w:rPr>
           <w:lang w:val="vi-VN"/>

</xml_diff>

<commit_message>
update feedback and order features
</commit_message>
<xml_diff>
--- a/LTW.docx
+++ b/LTW.docx
@@ -3426,11 +3426,13 @@
     <w:p>
       <w:pPr>
         <w:rPr>
-          <w:lang w:val="vi-VN"/>
-        </w:rPr>
-      </w:pPr>
-      <w:r>
-        <w:rPr>
+          <w:highlight w:val="yellow"/>
+          <w:lang w:val="vi-VN"/>
+        </w:rPr>
+      </w:pPr>
+      <w:r>
+        <w:rPr>
+          <w:highlight w:val="yellow"/>
           <w:lang w:val="vi-VN"/>
         </w:rPr>
         <w:t>+ Quản lý Category : (3)</w:t>
@@ -3444,6 +3446,7 @@
       </w:pPr>
       <w:r>
         <w:rPr>
+          <w:highlight w:val="yellow"/>
           <w:lang w:val="vi-VN"/>
         </w:rPr>
         <w:t>+ Quản lý Brand :  (3)</w:t>
@@ -3662,19 +3665,6 @@
           <w:lang w:val="vi-VN"/>
         </w:rPr>
         <w:t>+ Tạo 1 trang 404</w:t>
-      </w:r>
-    </w:p>
-    <w:p>
-      <w:pPr>
-        <w:rPr>
-          <w:lang w:val="vi-VN"/>
-        </w:rPr>
-      </w:pPr>
-      <w:r>
-        <w:rPr>
-          <w:lang w:val="vi-VN"/>
-        </w:rPr>
-        <w:t>+ Mã hóa mật khẩu</w:t>
       </w:r>
     </w:p>
     <w:p>

</xml_diff>